<commit_message>
création des jsp et création compte et connexion/deconnexion + gestion de la session utilisateur
</commit_message>
<xml_diff>
--- a/detailActions.docx
+++ b/detailActions.docx
@@ -5,23 +5,23 @@
     <w:tbl>
       <w:tblPr>
         <w:tblStyle w:val="Tabellengitternetz"/>
-        <w:tblW w:w="21510" w:type="dxa"/>
+        <w:tblW w:w="23024" w:type="dxa"/>
         <w:tblLayout w:type="fixed"/>
         <w:tblLook w:val="04A0"/>
       </w:tblPr>
       <w:tblGrid>
-        <w:gridCol w:w="1804"/>
+        <w:gridCol w:w="2034"/>
         <w:gridCol w:w="2942"/>
         <w:gridCol w:w="5283"/>
         <w:gridCol w:w="3279"/>
-        <w:gridCol w:w="2776"/>
+        <w:gridCol w:w="3012"/>
         <w:gridCol w:w="3664"/>
-        <w:gridCol w:w="1762"/>
+        <w:gridCol w:w="2810"/>
       </w:tblGrid>
       <w:tr>
         <w:tc>
           <w:tcPr>
-            <w:tcW w:w="1804" w:type="dxa"/>
+            <w:tcW w:w="2034" w:type="dxa"/>
             <w:shd w:val="clear" w:color="auto" w:fill="BFBFBF" w:themeFill="background1" w:themeFillShade="BF"/>
           </w:tcPr>
           <w:p>
@@ -134,7 +134,7 @@
         </w:tc>
         <w:tc>
           <w:tcPr>
-            <w:tcW w:w="2776" w:type="dxa"/>
+            <w:tcW w:w="3012" w:type="dxa"/>
             <w:shd w:val="clear" w:color="auto" w:fill="BFBFBF" w:themeFill="background1" w:themeFillShade="BF"/>
           </w:tcPr>
           <w:p>
@@ -178,7 +178,7 @@
         </w:tc>
         <w:tc>
           <w:tcPr>
-            <w:tcW w:w="1762" w:type="dxa"/>
+            <w:tcW w:w="2810" w:type="dxa"/>
             <w:shd w:val="clear" w:color="auto" w:fill="BFBFBF" w:themeFill="background1" w:themeFillShade="BF"/>
           </w:tcPr>
           <w:p>
@@ -211,7 +211,7 @@
       <w:tr>
         <w:tc>
           <w:tcPr>
-            <w:tcW w:w="1804" w:type="dxa"/>
+            <w:tcW w:w="2034" w:type="dxa"/>
             <w:vAlign w:val="center"/>
           </w:tcPr>
           <w:p>
@@ -291,7 +291,7 @@
         </w:tc>
         <w:tc>
           <w:tcPr>
-            <w:tcW w:w="2776" w:type="dxa"/>
+            <w:tcW w:w="3012" w:type="dxa"/>
             <w:vAlign w:val="center"/>
           </w:tcPr>
           <w:p>
@@ -331,7 +331,7 @@
         </w:tc>
         <w:tc>
           <w:tcPr>
-            <w:tcW w:w="1762" w:type="dxa"/>
+            <w:tcW w:w="2810" w:type="dxa"/>
             <w:vAlign w:val="center"/>
           </w:tcPr>
           <w:p>
@@ -353,7 +353,7 @@
       <w:tr>
         <w:tc>
           <w:tcPr>
-            <w:tcW w:w="1804" w:type="dxa"/>
+            <w:tcW w:w="2034" w:type="dxa"/>
             <w:vAlign w:val="center"/>
           </w:tcPr>
           <w:p>
@@ -433,7 +433,7 @@
         </w:tc>
         <w:tc>
           <w:tcPr>
-            <w:tcW w:w="2776" w:type="dxa"/>
+            <w:tcW w:w="3012" w:type="dxa"/>
             <w:vAlign w:val="center"/>
           </w:tcPr>
           <w:p>
@@ -473,7 +473,7 @@
         </w:tc>
         <w:tc>
           <w:tcPr>
-            <w:tcW w:w="1762" w:type="dxa"/>
+            <w:tcW w:w="2810" w:type="dxa"/>
             <w:vAlign w:val="center"/>
           </w:tcPr>
           <w:p>
@@ -495,7 +495,7 @@
       <w:tr>
         <w:tc>
           <w:tcPr>
-            <w:tcW w:w="1804" w:type="dxa"/>
+            <w:tcW w:w="2034" w:type="dxa"/>
             <w:vAlign w:val="center"/>
           </w:tcPr>
           <w:p>
@@ -575,7 +575,7 @@
         </w:tc>
         <w:tc>
           <w:tcPr>
-            <w:tcW w:w="2776" w:type="dxa"/>
+            <w:tcW w:w="3012" w:type="dxa"/>
             <w:vAlign w:val="center"/>
           </w:tcPr>
           <w:p>
@@ -615,7 +615,7 @@
         </w:tc>
         <w:tc>
           <w:tcPr>
-            <w:tcW w:w="1762" w:type="dxa"/>
+            <w:tcW w:w="2810" w:type="dxa"/>
             <w:vAlign w:val="center"/>
           </w:tcPr>
           <w:p>
@@ -637,7 +637,7 @@
       <w:tr>
         <w:tc>
           <w:tcPr>
-            <w:tcW w:w="1804" w:type="dxa"/>
+            <w:tcW w:w="2034" w:type="dxa"/>
             <w:vMerge w:val="restart"/>
             <w:vAlign w:val="center"/>
           </w:tcPr>
@@ -659,6 +659,7 @@
         <w:tc>
           <w:tcPr>
             <w:tcW w:w="2942" w:type="dxa"/>
+            <w:shd w:val="clear" w:color="auto" w:fill="00B050"/>
             <w:vAlign w:val="center"/>
           </w:tcPr>
           <w:p>
@@ -717,7 +718,7 @@
         </w:tc>
         <w:tc>
           <w:tcPr>
-            <w:tcW w:w="2776" w:type="dxa"/>
+            <w:tcW w:w="3012" w:type="dxa"/>
             <w:vAlign w:val="center"/>
           </w:tcPr>
           <w:p>
@@ -757,20 +758,18 @@
         </w:tc>
         <w:tc>
           <w:tcPr>
-            <w:tcW w:w="1762" w:type="dxa"/>
-            <w:vAlign w:val="center"/>
-          </w:tcPr>
-          <w:p>
-            <w:pPr>
-              <w:jc w:val="center"/>
-              <w:rPr>
-                <w:i/>
-                <w:lang w:val="fr-FR"/>
-              </w:rPr>
-            </w:pPr>
-            <w:r>
-              <w:rPr>
-                <w:i/>
+            <w:tcW w:w="2810" w:type="dxa"/>
+            <w:vAlign w:val="center"/>
+          </w:tcPr>
+          <w:p>
+            <w:pPr>
+              <w:jc w:val="center"/>
+              <w:rPr>
+                <w:lang w:val="fr-FR"/>
+              </w:rPr>
+            </w:pPr>
+            <w:r>
+              <w:rPr>
                 <w:lang w:val="fr-FR"/>
               </w:rPr>
               <w:t>index.jsp</w:t>
@@ -781,7 +780,7 @@
       <w:tr>
         <w:tc>
           <w:tcPr>
-            <w:tcW w:w="1804" w:type="dxa"/>
+            <w:tcW w:w="2034" w:type="dxa"/>
             <w:vMerge/>
             <w:vAlign w:val="center"/>
           </w:tcPr>
@@ -797,6 +796,7 @@
         <w:tc>
           <w:tcPr>
             <w:tcW w:w="2942" w:type="dxa"/>
+            <w:shd w:val="clear" w:color="auto" w:fill="00B050"/>
             <w:vAlign w:val="center"/>
           </w:tcPr>
           <w:p>
@@ -855,7 +855,7 @@
         </w:tc>
         <w:tc>
           <w:tcPr>
-            <w:tcW w:w="2776" w:type="dxa"/>
+            <w:tcW w:w="3012" w:type="dxa"/>
             <w:vAlign w:val="center"/>
           </w:tcPr>
           <w:p>
@@ -895,7 +895,7 @@
         </w:tc>
         <w:tc>
           <w:tcPr>
-            <w:tcW w:w="1762" w:type="dxa"/>
+            <w:tcW w:w="2810" w:type="dxa"/>
             <w:vAlign w:val="center"/>
           </w:tcPr>
           <w:p>
@@ -917,7 +917,7 @@
       <w:tr>
         <w:tc>
           <w:tcPr>
-            <w:tcW w:w="1804" w:type="dxa"/>
+            <w:tcW w:w="2034" w:type="dxa"/>
             <w:vMerge/>
             <w:vAlign w:val="center"/>
           </w:tcPr>
@@ -933,20 +933,27 @@
         <w:tc>
           <w:tcPr>
             <w:tcW w:w="2942" w:type="dxa"/>
-            <w:vAlign w:val="center"/>
-          </w:tcPr>
-          <w:p>
-            <w:pPr>
-              <w:jc w:val="center"/>
-              <w:rPr>
-                <w:lang w:val="fr-FR"/>
-              </w:rPr>
-            </w:pPr>
-            <w:r>
-              <w:rPr>
-                <w:lang w:val="fr-FR"/>
-              </w:rPr>
-              <w:t>spots</w:t>
+            <w:shd w:val="clear" w:color="auto" w:fill="00B050"/>
+            <w:vAlign w:val="center"/>
+          </w:tcPr>
+          <w:p>
+            <w:pPr>
+              <w:jc w:val="center"/>
+              <w:rPr>
+                <w:lang w:val="fr-FR"/>
+              </w:rPr>
+            </w:pPr>
+            <w:r>
+              <w:rPr>
+                <w:lang w:val="fr-FR"/>
+              </w:rPr>
+              <w:t>s</w:t>
+            </w:r>
+            <w:r>
+              <w:rPr>
+                <w:lang w:val="fr-FR"/>
+              </w:rPr>
+              <w:t>pots</w:t>
             </w:r>
           </w:p>
         </w:tc>
@@ -1015,7 +1022,7 @@
         </w:tc>
         <w:tc>
           <w:tcPr>
-            <w:tcW w:w="2776" w:type="dxa"/>
+            <w:tcW w:w="3012" w:type="dxa"/>
             <w:vAlign w:val="center"/>
           </w:tcPr>
           <w:p>
@@ -1123,7 +1130,7 @@
         </w:tc>
         <w:tc>
           <w:tcPr>
-            <w:tcW w:w="1762" w:type="dxa"/>
+            <w:tcW w:w="2810" w:type="dxa"/>
             <w:vAlign w:val="center"/>
           </w:tcPr>
           <w:p>
@@ -1145,7 +1152,7 @@
       <w:tr>
         <w:tc>
           <w:tcPr>
-            <w:tcW w:w="1804" w:type="dxa"/>
+            <w:tcW w:w="2034" w:type="dxa"/>
             <w:vMerge/>
             <w:vAlign w:val="center"/>
           </w:tcPr>
@@ -1174,7 +1181,13 @@
               <w:rPr>
                 <w:lang w:val="fr-FR"/>
               </w:rPr>
-              <w:t>topos</w:t>
+              <w:t>t</w:t>
+            </w:r>
+            <w:r>
+              <w:rPr>
+                <w:lang w:val="fr-FR"/>
+              </w:rPr>
+              <w:t>opos</w:t>
             </w:r>
           </w:p>
         </w:tc>
@@ -1213,7 +1226,7 @@
         </w:tc>
         <w:tc>
           <w:tcPr>
-            <w:tcW w:w="2776" w:type="dxa"/>
+            <w:tcW w:w="3012" w:type="dxa"/>
           </w:tcPr>
           <w:p>
             <w:pPr>
@@ -1237,7 +1250,7 @@
         </w:tc>
         <w:tc>
           <w:tcPr>
-            <w:tcW w:w="1762" w:type="dxa"/>
+            <w:tcW w:w="2810" w:type="dxa"/>
             <w:vAlign w:val="center"/>
           </w:tcPr>
           <w:p>
@@ -1254,7 +1267,7 @@
       <w:tr>
         <w:tc>
           <w:tcPr>
-            <w:tcW w:w="1804" w:type="dxa"/>
+            <w:tcW w:w="2034" w:type="dxa"/>
             <w:vMerge/>
             <w:vAlign w:val="center"/>
           </w:tcPr>
@@ -1270,6 +1283,7 @@
         <w:tc>
           <w:tcPr>
             <w:tcW w:w="2942" w:type="dxa"/>
+            <w:shd w:val="clear" w:color="auto" w:fill="00B050"/>
             <w:vAlign w:val="center"/>
           </w:tcPr>
           <w:p>
@@ -1292,6 +1306,7 @@
         <w:tc>
           <w:tcPr>
             <w:tcW w:w="5283" w:type="dxa"/>
+            <w:shd w:val="clear" w:color="auto" w:fill="00B0F0"/>
             <w:vAlign w:val="center"/>
           </w:tcPr>
           <w:p>
@@ -1321,19 +1336,48 @@
                 <w:lang w:val="fr-FR"/>
               </w:rPr>
             </w:pPr>
-          </w:p>
-        </w:tc>
-        <w:tc>
-          <w:tcPr>
-            <w:tcW w:w="2776" w:type="dxa"/>
-          </w:tcPr>
-          <w:p>
-            <w:pPr>
+            <w:proofErr w:type="spellStart"/>
+            <w:r>
+              <w:rPr>
+                <w:lang w:val="fr-FR"/>
+              </w:rPr>
+              <w:t>LoginAction</w:t>
+            </w:r>
+            <w:proofErr w:type="spellEnd"/>
+            <w:r>
+              <w:rPr>
+                <w:lang w:val="fr-FR"/>
+              </w:rPr>
+              <w:t xml:space="preserve"> / </w:t>
+            </w:r>
+            <w:proofErr w:type="spellStart"/>
+            <w:r>
+              <w:rPr>
+                <w:lang w:val="fr-FR"/>
+              </w:rPr>
+              <w:t>logout</w:t>
+            </w:r>
+            <w:proofErr w:type="spellEnd"/>
+          </w:p>
+        </w:tc>
+        <w:tc>
+          <w:tcPr>
+            <w:tcW w:w="3012" w:type="dxa"/>
+          </w:tcPr>
+          <w:p>
+            <w:pPr>
+              <w:jc w:val="center"/>
               <w:rPr>
                 <w:i/>
                 <w:lang w:val="fr-FR"/>
               </w:rPr>
             </w:pPr>
+            <w:r>
+              <w:rPr>
+                <w:lang w:val="fr-FR"/>
+              </w:rPr>
+              <w:t>/</w:t>
+            </w:r>
           </w:p>
         </w:tc>
         <w:tc>
@@ -1344,31 +1388,69 @@
             <w:pPr>
               <w:rPr>
                 <w:i/>
-                <w:lang w:val="fr-FR"/>
-              </w:rPr>
-            </w:pPr>
-          </w:p>
-        </w:tc>
-        <w:tc>
-          <w:tcPr>
-            <w:tcW w:w="1762" w:type="dxa"/>
-            <w:vAlign w:val="center"/>
-          </w:tcPr>
-          <w:p>
-            <w:pPr>
-              <w:jc w:val="center"/>
-              <w:rPr>
-                <w:i/>
-                <w:lang w:val="fr-FR"/>
-              </w:rPr>
-            </w:pPr>
+                <w:strike/>
+                <w:lang w:val="fr-FR"/>
+              </w:rPr>
+            </w:pPr>
+            <w:r>
+              <w:rPr>
+                <w:b/>
+                <w:strike/>
+                <w:lang w:val="fr-FR"/>
+              </w:rPr>
+              <w:t>Session</w:t>
+            </w:r>
+            <w:r>
+              <w:rPr>
+                <w:strike/>
+                <w:lang w:val="fr-FR"/>
+              </w:rPr>
+              <w:t xml:space="preserve"> : Utilisateur </w:t>
+            </w:r>
+            <w:proofErr w:type="spellStart"/>
+            <w:r>
+              <w:rPr>
+                <w:strike/>
+                <w:lang w:val="fr-FR"/>
+              </w:rPr>
+              <w:t>utilisateur</w:t>
+            </w:r>
+            <w:proofErr w:type="spellEnd"/>
+          </w:p>
+        </w:tc>
+        <w:tc>
+          <w:tcPr>
+            <w:tcW w:w="2810" w:type="dxa"/>
+            <w:vAlign w:val="center"/>
+          </w:tcPr>
+          <w:p>
+            <w:pPr>
+              <w:jc w:val="center"/>
+              <w:rPr>
+                <w:lang w:val="fr-FR"/>
+              </w:rPr>
+            </w:pPr>
+            <w:proofErr w:type="spellStart"/>
+            <w:r>
+              <w:rPr>
+                <w:lang w:val="fr-FR"/>
+              </w:rPr>
+              <w:t>redirectAction</w:t>
+            </w:r>
+            <w:proofErr w:type="spellEnd"/>
+            <w:r>
+              <w:rPr>
+                <w:lang w:val="fr-FR"/>
+              </w:rPr>
+              <w:t xml:space="preserve"> / index</w:t>
+            </w:r>
           </w:p>
         </w:tc>
       </w:tr>
       <w:tr>
         <w:tc>
           <w:tcPr>
-            <w:tcW w:w="1804" w:type="dxa"/>
+            <w:tcW w:w="2034" w:type="dxa"/>
             <w:vMerge/>
             <w:vAlign w:val="center"/>
           </w:tcPr>
@@ -1384,20 +1466,27 @@
         <w:tc>
           <w:tcPr>
             <w:tcW w:w="2942" w:type="dxa"/>
-            <w:vAlign w:val="center"/>
-          </w:tcPr>
-          <w:p>
-            <w:pPr>
-              <w:jc w:val="center"/>
-              <w:rPr>
-                <w:lang w:val="fr-FR"/>
-              </w:rPr>
-            </w:pPr>
-            <w:r>
-              <w:rPr>
-                <w:lang w:val="fr-FR"/>
-              </w:rPr>
-              <w:t>login</w:t>
+            <w:shd w:val="clear" w:color="auto" w:fill="00B050"/>
+            <w:vAlign w:val="center"/>
+          </w:tcPr>
+          <w:p>
+            <w:pPr>
+              <w:jc w:val="center"/>
+              <w:rPr>
+                <w:lang w:val="fr-FR"/>
+              </w:rPr>
+            </w:pPr>
+            <w:r>
+              <w:rPr>
+                <w:lang w:val="fr-FR"/>
+              </w:rPr>
+              <w:t>l</w:t>
+            </w:r>
+            <w:r>
+              <w:rPr>
+                <w:lang w:val="fr-FR"/>
+              </w:rPr>
+              <w:t>ogin</w:t>
             </w:r>
           </w:p>
         </w:tc>
@@ -1416,7 +1505,7 @@
               <w:rPr>
                 <w:lang w:val="fr-FR"/>
               </w:rPr>
-              <w:t>Se connecté à son compte utilisateur</w:t>
+              <w:t>Accéder à la page de connexion à son compte utilisateur</w:t>
             </w:r>
           </w:p>
         </w:tc>
@@ -1432,51 +1521,87 @@
                 <w:lang w:val="fr-FR"/>
               </w:rPr>
             </w:pPr>
-          </w:p>
-        </w:tc>
-        <w:tc>
-          <w:tcPr>
-            <w:tcW w:w="2776" w:type="dxa"/>
-          </w:tcPr>
-          <w:p>
-            <w:pPr>
-              <w:rPr>
-                <w:lang w:val="fr-FR"/>
-              </w:rPr>
-            </w:pPr>
+            <w:proofErr w:type="spellStart"/>
+            <w:r>
+              <w:rPr>
+                <w:lang w:val="fr-FR"/>
+              </w:rPr>
+              <w:t>LoginAction</w:t>
+            </w:r>
+            <w:proofErr w:type="spellEnd"/>
+            <w:r>
+              <w:rPr>
+                <w:lang w:val="fr-FR"/>
+              </w:rPr>
+              <w:t xml:space="preserve"> / login</w:t>
+            </w:r>
+          </w:p>
+        </w:tc>
+        <w:tc>
+          <w:tcPr>
+            <w:tcW w:w="3012" w:type="dxa"/>
+            <w:vAlign w:val="center"/>
+          </w:tcPr>
+          <w:p>
+            <w:pPr>
+              <w:jc w:val="center"/>
+              <w:rPr>
+                <w:lang w:val="fr-FR"/>
+              </w:rPr>
+            </w:pPr>
+            <w:r>
+              <w:rPr>
+                <w:lang w:val="fr-FR"/>
+              </w:rPr>
+              <w:t>/</w:t>
+            </w:r>
           </w:p>
         </w:tc>
         <w:tc>
           <w:tcPr>
             <w:tcW w:w="3664" w:type="dxa"/>
-          </w:tcPr>
-          <w:p>
-            <w:pPr>
-              <w:rPr>
-                <w:lang w:val="fr-FR"/>
-              </w:rPr>
-            </w:pPr>
-          </w:p>
-        </w:tc>
-        <w:tc>
-          <w:tcPr>
-            <w:tcW w:w="1762" w:type="dxa"/>
-            <w:vAlign w:val="center"/>
-          </w:tcPr>
-          <w:p>
-            <w:pPr>
-              <w:jc w:val="center"/>
-              <w:rPr>
-                <w:lang w:val="fr-FR"/>
-              </w:rPr>
-            </w:pPr>
+            <w:vAlign w:val="center"/>
+          </w:tcPr>
+          <w:p>
+            <w:pPr>
+              <w:jc w:val="center"/>
+              <w:rPr>
+                <w:lang w:val="fr-FR"/>
+              </w:rPr>
+            </w:pPr>
+            <w:r>
+              <w:rPr>
+                <w:lang w:val="fr-FR"/>
+              </w:rPr>
+              <w:t>/</w:t>
+            </w:r>
+          </w:p>
+        </w:tc>
+        <w:tc>
+          <w:tcPr>
+            <w:tcW w:w="2810" w:type="dxa"/>
+            <w:vAlign w:val="center"/>
+          </w:tcPr>
+          <w:p>
+            <w:pPr>
+              <w:jc w:val="center"/>
+              <w:rPr>
+                <w:lang w:val="fr-FR"/>
+              </w:rPr>
+            </w:pPr>
+            <w:r>
+              <w:rPr>
+                <w:lang w:val="fr-FR"/>
+              </w:rPr>
+              <w:t>INPUT : login.jsp</w:t>
+            </w:r>
           </w:p>
         </w:tc>
       </w:tr>
       <w:tr>
         <w:tc>
           <w:tcPr>
-            <w:tcW w:w="1804" w:type="dxa"/>
+            <w:tcW w:w="2034" w:type="dxa"/>
             <w:vMerge/>
             <w:vAlign w:val="center"/>
           </w:tcPr>
@@ -1506,7 +1631,7 @@
               <w:rPr>
                 <w:lang w:val="fr-FR"/>
               </w:rPr>
-              <w:t>creerCompte</w:t>
+              <w:t>infoUtilisateur</w:t>
             </w:r>
             <w:proofErr w:type="spellEnd"/>
           </w:p>
@@ -1514,19 +1639,32 @@
         <w:tc>
           <w:tcPr>
             <w:tcW w:w="5283" w:type="dxa"/>
-            <w:vAlign w:val="center"/>
-          </w:tcPr>
-          <w:p>
-            <w:pPr>
-              <w:rPr>
-                <w:lang w:val="fr-FR"/>
-              </w:rPr>
-            </w:pPr>
-            <w:r>
-              <w:rPr>
-                <w:lang w:val="fr-FR"/>
-              </w:rPr>
-              <w:t>Créer un compte utilisateur</w:t>
+            <w:shd w:val="clear" w:color="auto" w:fill="00B0F0"/>
+            <w:vAlign w:val="center"/>
+          </w:tcPr>
+          <w:p>
+            <w:pPr>
+              <w:rPr>
+                <w:lang w:val="fr-FR"/>
+              </w:rPr>
+            </w:pPr>
+            <w:r>
+              <w:rPr>
+                <w:lang w:val="fr-FR"/>
+              </w:rPr>
+              <w:t xml:space="preserve">Obtenir les détails du compte </w:t>
+            </w:r>
+            <w:r>
+              <w:rPr>
+                <w:lang w:val="fr-FR"/>
+              </w:rPr>
+              <w:t>u</w:t>
+            </w:r>
+            <w:r>
+              <w:rPr>
+                <w:lang w:val="fr-FR"/>
+              </w:rPr>
+              <w:t>tilisateur</w:t>
             </w:r>
           </w:p>
         </w:tc>
@@ -1546,7 +1684,7 @@
         </w:tc>
         <w:tc>
           <w:tcPr>
-            <w:tcW w:w="2776" w:type="dxa"/>
+            <w:tcW w:w="3012" w:type="dxa"/>
           </w:tcPr>
           <w:p>
             <w:pPr>
@@ -1570,7 +1708,7 @@
         </w:tc>
         <w:tc>
           <w:tcPr>
-            <w:tcW w:w="1762" w:type="dxa"/>
+            <w:tcW w:w="2810" w:type="dxa"/>
             <w:vAlign w:val="center"/>
           </w:tcPr>
           <w:p>
@@ -1586,49 +1724,38 @@
       <w:tr>
         <w:tc>
           <w:tcPr>
-            <w:tcW w:w="1804" w:type="dxa"/>
-            <w:vMerge w:val="restart"/>
-            <w:vAlign w:val="center"/>
-          </w:tcPr>
-          <w:p>
-            <w:pPr>
-              <w:jc w:val="center"/>
-              <w:rPr>
-                <w:lang w:val="fr-FR"/>
-              </w:rPr>
-            </w:pPr>
-            <w:r>
-              <w:rPr>
-                <w:lang w:val="fr-FR"/>
-              </w:rPr>
-              <w:t>spots.jsp</w:t>
-            </w:r>
+            <w:tcW w:w="2034" w:type="dxa"/>
+            <w:vMerge/>
+            <w:vAlign w:val="center"/>
+          </w:tcPr>
+          <w:p>
+            <w:pPr>
+              <w:jc w:val="center"/>
+              <w:rPr>
+                <w:lang w:val="fr-FR"/>
+              </w:rPr>
+            </w:pPr>
           </w:p>
         </w:tc>
         <w:tc>
           <w:tcPr>
             <w:tcW w:w="2942" w:type="dxa"/>
-            <w:vAlign w:val="center"/>
-          </w:tcPr>
-          <w:p>
-            <w:pPr>
-              <w:jc w:val="center"/>
-              <w:rPr>
-                <w:lang w:val="fr-FR"/>
-              </w:rPr>
-            </w:pPr>
-            <w:proofErr w:type="spellStart"/>
-            <w:r>
-              <w:rPr>
-                <w:lang w:val="fr-FR"/>
-              </w:rPr>
-              <w:t>versC</w:t>
-            </w:r>
-            <w:r>
-              <w:rPr>
-                <w:lang w:val="fr-FR"/>
-              </w:rPr>
-              <w:t>reerSpot</w:t>
+            <w:shd w:val="clear" w:color="auto" w:fill="00B050"/>
+            <w:vAlign w:val="center"/>
+          </w:tcPr>
+          <w:p>
+            <w:pPr>
+              <w:jc w:val="center"/>
+              <w:rPr>
+                <w:lang w:val="fr-FR"/>
+              </w:rPr>
+            </w:pPr>
+            <w:proofErr w:type="spellStart"/>
+            <w:r>
+              <w:rPr>
+                <w:lang w:val="fr-FR"/>
+              </w:rPr>
+              <w:t>creerUtilisateur</w:t>
             </w:r>
             <w:proofErr w:type="spellEnd"/>
           </w:p>
@@ -1648,7 +1775,7 @@
               <w:rPr>
                 <w:lang w:val="fr-FR"/>
               </w:rPr>
-              <w:t>Accéder à la page de création de spot</w:t>
+              <w:t>Accéder à la page de création d’un compte utilisateur</w:t>
             </w:r>
           </w:p>
         </w:tc>
@@ -1669,23 +1796,15 @@
               <w:rPr>
                 <w:lang w:val="fr-FR"/>
               </w:rPr>
-              <w:t>Creer</w:t>
-            </w:r>
-            <w:r>
-              <w:rPr>
-                <w:lang w:val="fr-FR"/>
-              </w:rPr>
-              <w:t>SpotAction</w:t>
-            </w:r>
-            <w:proofErr w:type="spellEnd"/>
-          </w:p>
-          <w:p>
-            <w:pPr>
-              <w:jc w:val="center"/>
-              <w:rPr>
-                <w:lang w:val="fr-FR"/>
-              </w:rPr>
-            </w:pPr>
+              <w:t>CreerUtilisateurAction</w:t>
+            </w:r>
+            <w:proofErr w:type="spellEnd"/>
+            <w:r>
+              <w:rPr>
+                <w:lang w:val="fr-FR"/>
+              </w:rPr>
+              <w:t xml:space="preserve"> </w:t>
+            </w:r>
             <w:r>
               <w:rPr>
                 <w:lang w:val="fr-FR"/>
@@ -1697,20 +1816,14 @@
               <w:rPr>
                 <w:lang w:val="fr-FR"/>
               </w:rPr>
-              <w:t>vers</w:t>
-            </w:r>
-            <w:r>
-              <w:rPr>
-                <w:lang w:val="fr-FR"/>
-              </w:rPr>
-              <w:t>Creer</w:t>
-            </w:r>
-            <w:proofErr w:type="spellEnd"/>
-          </w:p>
-        </w:tc>
-        <w:tc>
-          <w:tcPr>
-            <w:tcW w:w="2776" w:type="dxa"/>
+              <w:t>creer</w:t>
+            </w:r>
+            <w:proofErr w:type="spellEnd"/>
+          </w:p>
+        </w:tc>
+        <w:tc>
+          <w:tcPr>
+            <w:tcW w:w="3012" w:type="dxa"/>
             <w:vAlign w:val="center"/>
           </w:tcPr>
           <w:p>
@@ -1731,177 +1844,40 @@
         <w:tc>
           <w:tcPr>
             <w:tcW w:w="3664" w:type="dxa"/>
-          </w:tcPr>
-          <w:p>
-            <w:pPr>
-              <w:rPr>
-                <w:lang w:val="fr-FR"/>
-              </w:rPr>
-            </w:pPr>
-            <w:r>
-              <w:rPr>
-                <w:lang w:val="fr-FR"/>
-              </w:rPr>
-              <w:t xml:space="preserve">Spot </w:t>
-            </w:r>
-            <w:proofErr w:type="spellStart"/>
-            <w:r>
-              <w:rPr>
-                <w:lang w:val="fr-FR"/>
-              </w:rPr>
-              <w:t>spot</w:t>
-            </w:r>
-            <w:proofErr w:type="spellEnd"/>
-            <w:r>
-              <w:rPr>
-                <w:lang w:val="fr-FR"/>
-              </w:rPr>
-              <w:t xml:space="preserve"> (vide)</w:t>
-            </w:r>
-          </w:p>
-          <w:p>
-            <w:pPr>
-              <w:rPr>
-                <w:lang w:val="fr-FR"/>
-              </w:rPr>
-            </w:pPr>
-            <w:r>
-              <w:rPr>
-                <w:lang w:val="fr-FR"/>
-              </w:rPr>
-              <w:t>Lis</w:t>
-            </w:r>
-            <w:r>
-              <w:rPr>
-                <w:lang w:val="fr-FR"/>
-              </w:rPr>
-              <w:t>t&lt;</w:t>
-            </w:r>
-            <w:proofErr w:type="spellStart"/>
-            <w:r>
-              <w:rPr>
-                <w:lang w:val="fr-FR"/>
-              </w:rPr>
-              <w:t>Departement</w:t>
-            </w:r>
-            <w:proofErr w:type="spellEnd"/>
-            <w:r>
-              <w:rPr>
-                <w:lang w:val="fr-FR"/>
-              </w:rPr>
-              <w:t xml:space="preserve">&gt; </w:t>
-            </w:r>
-            <w:proofErr w:type="spellStart"/>
-            <w:r>
-              <w:rPr>
-                <w:lang w:val="fr-FR"/>
-              </w:rPr>
-              <w:t>listDepartements</w:t>
-            </w:r>
-            <w:proofErr w:type="spellEnd"/>
-          </w:p>
-          <w:p>
-            <w:pPr>
-              <w:rPr>
-                <w:lang w:val="fr-FR"/>
-              </w:rPr>
-            </w:pPr>
-            <w:r>
-              <w:rPr>
-                <w:lang w:val="fr-FR"/>
-              </w:rPr>
-              <w:t xml:space="preserve">List&lt;String&gt; </w:t>
-            </w:r>
-            <w:proofErr w:type="spellStart"/>
-            <w:r>
-              <w:rPr>
-                <w:lang w:val="fr-FR"/>
-              </w:rPr>
-              <w:t>listDifficultes</w:t>
-            </w:r>
-            <w:proofErr w:type="spellEnd"/>
-          </w:p>
-          <w:p>
-            <w:pPr>
-              <w:rPr>
-                <w:lang w:val="fr-FR"/>
-              </w:rPr>
-            </w:pPr>
-            <w:r>
-              <w:rPr>
-                <w:lang w:val="fr-FR"/>
-              </w:rPr>
-              <w:t xml:space="preserve">List&lt;String&gt; </w:t>
-            </w:r>
-            <w:proofErr w:type="spellStart"/>
-            <w:r>
-              <w:rPr>
-                <w:lang w:val="fr-FR"/>
-              </w:rPr>
-              <w:t>listTypes</w:t>
-            </w:r>
-            <w:proofErr w:type="spellEnd"/>
-          </w:p>
-          <w:p>
-            <w:pPr>
-              <w:rPr>
-                <w:lang w:val="fr-FR"/>
-              </w:rPr>
-            </w:pPr>
-            <w:r>
-              <w:rPr>
-                <w:lang w:val="fr-FR"/>
-              </w:rPr>
-              <w:t xml:space="preserve">List&lt;String&gt; </w:t>
-            </w:r>
-            <w:proofErr w:type="spellStart"/>
-            <w:r>
-              <w:rPr>
-                <w:lang w:val="fr-FR"/>
-              </w:rPr>
-              <w:t>listProfils</w:t>
-            </w:r>
-            <w:proofErr w:type="spellEnd"/>
-          </w:p>
-          <w:p>
-            <w:pPr>
-              <w:rPr>
-                <w:lang w:val="fr-FR"/>
-              </w:rPr>
-            </w:pPr>
-            <w:r>
-              <w:rPr>
-                <w:lang w:val="fr-FR"/>
-              </w:rPr>
-              <w:t xml:space="preserve">List&lt;String&gt; </w:t>
-            </w:r>
-            <w:proofErr w:type="spellStart"/>
-            <w:r>
-              <w:rPr>
-                <w:lang w:val="fr-FR"/>
-              </w:rPr>
-              <w:t>listOrientations</w:t>
-            </w:r>
-            <w:proofErr w:type="spellEnd"/>
-          </w:p>
-        </w:tc>
-        <w:tc>
-          <w:tcPr>
-            <w:tcW w:w="1762" w:type="dxa"/>
-            <w:vAlign w:val="center"/>
-          </w:tcPr>
-          <w:p>
-            <w:pPr>
-              <w:jc w:val="center"/>
-              <w:rPr>
-                <w:lang w:val="fr-FR"/>
-              </w:rPr>
-            </w:pPr>
-            <w:r>
-              <w:rPr>
-                <w:lang w:val="fr-FR"/>
-              </w:rPr>
-              <w:t>creerSpot.jsp</w:t>
+            <w:vAlign w:val="center"/>
+          </w:tcPr>
+          <w:p>
+            <w:pPr>
+              <w:jc w:val="center"/>
+              <w:rPr>
+                <w:lang w:val="fr-FR"/>
+              </w:rPr>
+            </w:pPr>
+            <w:r>
+              <w:rPr>
+                <w:lang w:val="fr-FR"/>
+              </w:rPr>
+              <w:t>/</w:t>
+            </w:r>
+          </w:p>
+        </w:tc>
+        <w:tc>
+          <w:tcPr>
+            <w:tcW w:w="2810" w:type="dxa"/>
+            <w:vAlign w:val="center"/>
+          </w:tcPr>
+          <w:p>
+            <w:pPr>
+              <w:jc w:val="center"/>
+              <w:rPr>
+                <w:lang w:val="fr-FR"/>
+              </w:rPr>
+            </w:pPr>
+            <w:r>
+              <w:rPr>
+                <w:lang w:val="fr-FR"/>
+              </w:rPr>
+              <w:t>INPUT : creerUtilisateur.jsp</w:t>
             </w:r>
           </w:p>
         </w:tc>
@@ -1909,37 +1885,50 @@
       <w:tr>
         <w:tc>
           <w:tcPr>
-            <w:tcW w:w="1804" w:type="dxa"/>
-            <w:vMerge/>
-            <w:vAlign w:val="center"/>
-          </w:tcPr>
-          <w:p>
-            <w:pPr>
-              <w:jc w:val="center"/>
-              <w:rPr>
-                <w:lang w:val="fr-FR"/>
-              </w:rPr>
-            </w:pPr>
+            <w:tcW w:w="2034" w:type="dxa"/>
+            <w:vMerge w:val="restart"/>
+            <w:vAlign w:val="center"/>
+          </w:tcPr>
+          <w:p>
+            <w:pPr>
+              <w:jc w:val="center"/>
+              <w:rPr>
+                <w:lang w:val="fr-FR"/>
+              </w:rPr>
+            </w:pPr>
+            <w:r>
+              <w:rPr>
+                <w:lang w:val="fr-FR"/>
+              </w:rPr>
+              <w:t>spots.jsp</w:t>
+            </w:r>
           </w:p>
         </w:tc>
         <w:tc>
           <w:tcPr>
             <w:tcW w:w="2942" w:type="dxa"/>
-            <w:vAlign w:val="center"/>
-          </w:tcPr>
-          <w:p>
-            <w:pPr>
-              <w:jc w:val="center"/>
-              <w:rPr>
-                <w:lang w:val="fr-FR"/>
-              </w:rPr>
-            </w:pPr>
-            <w:proofErr w:type="spellStart"/>
-            <w:r>
-              <w:rPr>
-                <w:lang w:val="fr-FR"/>
-              </w:rPr>
-              <w:t>ajax_rechercheSpot</w:t>
+            <w:shd w:val="clear" w:color="auto" w:fill="00B050"/>
+            <w:vAlign w:val="center"/>
+          </w:tcPr>
+          <w:p>
+            <w:pPr>
+              <w:jc w:val="center"/>
+              <w:rPr>
+                <w:lang w:val="fr-FR"/>
+              </w:rPr>
+            </w:pPr>
+            <w:proofErr w:type="spellStart"/>
+            <w:r>
+              <w:rPr>
+                <w:lang w:val="fr-FR"/>
+              </w:rPr>
+              <w:t>versC</w:t>
+            </w:r>
+            <w:r>
+              <w:rPr>
+                <w:lang w:val="fr-FR"/>
+              </w:rPr>
+              <w:t>reerSpot</w:t>
             </w:r>
             <w:proofErr w:type="spellEnd"/>
           </w:p>
@@ -1947,19 +1936,20 @@
         <w:tc>
           <w:tcPr>
             <w:tcW w:w="5283" w:type="dxa"/>
-            <w:vAlign w:val="center"/>
-          </w:tcPr>
-          <w:p>
-            <w:pPr>
-              <w:rPr>
-                <w:lang w:val="fr-FR"/>
-              </w:rPr>
-            </w:pPr>
-            <w:r>
-              <w:rPr>
-                <w:lang w:val="fr-FR"/>
-              </w:rPr>
-              <w:t>Obtenir la liste des spots correspondant aux critères de recherche</w:t>
+            <w:shd w:val="clear" w:color="auto" w:fill="00B0F0"/>
+            <w:vAlign w:val="center"/>
+          </w:tcPr>
+          <w:p>
+            <w:pPr>
+              <w:rPr>
+                <w:lang w:val="fr-FR"/>
+              </w:rPr>
+            </w:pPr>
+            <w:r>
+              <w:rPr>
+                <w:lang w:val="fr-FR"/>
+              </w:rPr>
+              <w:t>Accéder à la page de création de spot</w:t>
             </w:r>
           </w:p>
         </w:tc>
@@ -1980,7 +1970,13 @@
               <w:rPr>
                 <w:lang w:val="fr-FR"/>
               </w:rPr>
-              <w:t>RechercheSpotAction</w:t>
+              <w:t>Creer</w:t>
+            </w:r>
+            <w:r>
+              <w:rPr>
+                <w:lang w:val="fr-FR"/>
+              </w:rPr>
+              <w:t>SpotAction</w:t>
             </w:r>
             <w:proofErr w:type="spellEnd"/>
           </w:p>
@@ -2002,21 +1998,86 @@
               <w:rPr>
                 <w:lang w:val="fr-FR"/>
               </w:rPr>
-              <w:t>doAJAXrecherche</w:t>
-            </w:r>
-            <w:proofErr w:type="spellEnd"/>
-          </w:p>
-        </w:tc>
-        <w:tc>
-          <w:tcPr>
-            <w:tcW w:w="2776" w:type="dxa"/>
-          </w:tcPr>
-          <w:p>
-            <w:pPr>
-              <w:rPr>
-                <w:lang w:val="fr-FR"/>
-              </w:rPr>
-            </w:pPr>
+              <w:t>vers</w:t>
+            </w:r>
+            <w:r>
+              <w:rPr>
+                <w:lang w:val="fr-FR"/>
+              </w:rPr>
+              <w:t>Creer</w:t>
+            </w:r>
+            <w:proofErr w:type="spellEnd"/>
+          </w:p>
+        </w:tc>
+        <w:tc>
+          <w:tcPr>
+            <w:tcW w:w="3012" w:type="dxa"/>
+            <w:vAlign w:val="center"/>
+          </w:tcPr>
+          <w:p>
+            <w:pPr>
+              <w:jc w:val="center"/>
+              <w:rPr>
+                <w:lang w:val="fr-FR"/>
+              </w:rPr>
+            </w:pPr>
+            <w:r>
+              <w:rPr>
+                <w:lang w:val="fr-FR"/>
+              </w:rPr>
+              <w:t>/</w:t>
+            </w:r>
+          </w:p>
+        </w:tc>
+        <w:tc>
+          <w:tcPr>
+            <w:tcW w:w="3664" w:type="dxa"/>
+          </w:tcPr>
+          <w:p>
+            <w:pPr>
+              <w:rPr>
+                <w:lang w:val="fr-FR"/>
+              </w:rPr>
+            </w:pPr>
+            <w:r>
+              <w:rPr>
+                <w:lang w:val="fr-FR"/>
+              </w:rPr>
+              <w:t xml:space="preserve">Spot </w:t>
+            </w:r>
+            <w:proofErr w:type="spellStart"/>
+            <w:r>
+              <w:rPr>
+                <w:lang w:val="fr-FR"/>
+              </w:rPr>
+              <w:t>spot</w:t>
+            </w:r>
+            <w:proofErr w:type="spellEnd"/>
+            <w:r>
+              <w:rPr>
+                <w:lang w:val="fr-FR"/>
+              </w:rPr>
+              <w:t xml:space="preserve"> (vide)</w:t>
+            </w:r>
+          </w:p>
+          <w:p>
+            <w:pPr>
+              <w:rPr>
+                <w:lang w:val="fr-FR"/>
+              </w:rPr>
+            </w:pPr>
+            <w:r>
+              <w:rPr>
+                <w:lang w:val="fr-FR"/>
+              </w:rPr>
+              <w:t>Lis</w:t>
+            </w:r>
+            <w:r>
+              <w:rPr>
+                <w:lang w:val="fr-FR"/>
+              </w:rPr>
+              <w:t>t&lt;</w:t>
+            </w:r>
             <w:proofErr w:type="spellStart"/>
             <w:r>
               <w:rPr>
@@ -2029,131 +2090,119 @@
               <w:rPr>
                 <w:lang w:val="fr-FR"/>
               </w:rPr>
-              <w:t xml:space="preserve"> </w:t>
-            </w:r>
-            <w:proofErr w:type="spellStart"/>
-            <w:r>
-              <w:rPr>
-                <w:lang w:val="fr-FR"/>
-              </w:rPr>
-              <w:t>departement</w:t>
-            </w:r>
-            <w:proofErr w:type="spellEnd"/>
-          </w:p>
-          <w:p>
-            <w:pPr>
-              <w:rPr>
-                <w:lang w:val="fr-FR"/>
-              </w:rPr>
-            </w:pPr>
-            <w:r>
-              <w:rPr>
-                <w:lang w:val="fr-FR"/>
-              </w:rPr>
-              <w:t>String ville</w:t>
-            </w:r>
-          </w:p>
-          <w:p>
-            <w:pPr>
-              <w:rPr>
-                <w:lang w:val="fr-FR"/>
-              </w:rPr>
-            </w:pPr>
-            <w:r>
-              <w:rPr>
-                <w:lang w:val="fr-FR"/>
-              </w:rPr>
-              <w:t xml:space="preserve">String </w:t>
-            </w:r>
-            <w:proofErr w:type="spellStart"/>
-            <w:r>
-              <w:rPr>
-                <w:lang w:val="fr-FR"/>
-              </w:rPr>
-              <w:t>difficulteMin</w:t>
-            </w:r>
-            <w:proofErr w:type="spellEnd"/>
-          </w:p>
-          <w:p>
-            <w:pPr>
-              <w:rPr>
-                <w:lang w:val="fr-FR"/>
-              </w:rPr>
-            </w:pPr>
-            <w:r>
-              <w:rPr>
-                <w:lang w:val="fr-FR"/>
-              </w:rPr>
-              <w:t xml:space="preserve">String </w:t>
-            </w:r>
-            <w:proofErr w:type="spellStart"/>
-            <w:r>
-              <w:rPr>
-                <w:lang w:val="fr-FR"/>
-              </w:rPr>
-              <w:t>difficulteMax</w:t>
-            </w:r>
-            <w:proofErr w:type="spellEnd"/>
-          </w:p>
-        </w:tc>
-        <w:tc>
-          <w:tcPr>
-            <w:tcW w:w="3664" w:type="dxa"/>
-          </w:tcPr>
-          <w:p>
-            <w:pPr>
-              <w:rPr>
-                <w:lang w:val="fr-FR"/>
-              </w:rPr>
-            </w:pPr>
-            <w:r>
-              <w:rPr>
-                <w:lang w:val="fr-FR"/>
-              </w:rPr>
-              <w:t>(JSON)</w:t>
-            </w:r>
-          </w:p>
-          <w:p>
-            <w:pPr>
-              <w:rPr>
-                <w:lang w:val="fr-FR"/>
-              </w:rPr>
-            </w:pPr>
-            <w:r>
-              <w:rPr>
-                <w:lang w:val="fr-FR"/>
-              </w:rPr>
-              <w:t xml:space="preserve">List&lt;Spot&gt; </w:t>
-            </w:r>
-            <w:proofErr w:type="spellStart"/>
-            <w:r>
-              <w:rPr>
-                <w:lang w:val="fr-FR"/>
-              </w:rPr>
-              <w:t>resultatRecherche</w:t>
-            </w:r>
-            <w:proofErr w:type="spellEnd"/>
-          </w:p>
-        </w:tc>
-        <w:tc>
-          <w:tcPr>
-            <w:tcW w:w="1762" w:type="dxa"/>
-            <w:vAlign w:val="center"/>
-          </w:tcPr>
-          <w:p>
-            <w:pPr>
-              <w:jc w:val="center"/>
-              <w:rPr>
-                <w:i/>
-                <w:lang w:val="fr-FR"/>
-              </w:rPr>
-            </w:pPr>
-            <w:r>
-              <w:rPr>
-                <w:i/>
-                <w:lang w:val="fr-FR"/>
-              </w:rPr>
-              <w:t>RAS : action AJAX</w:t>
+              <w:t xml:space="preserve">&gt; </w:t>
+            </w:r>
+            <w:proofErr w:type="spellStart"/>
+            <w:r>
+              <w:rPr>
+                <w:lang w:val="fr-FR"/>
+              </w:rPr>
+              <w:t>listDepartements</w:t>
+            </w:r>
+            <w:proofErr w:type="spellEnd"/>
+          </w:p>
+          <w:p>
+            <w:pPr>
+              <w:rPr>
+                <w:lang w:val="fr-FR"/>
+              </w:rPr>
+            </w:pPr>
+            <w:r>
+              <w:rPr>
+                <w:lang w:val="fr-FR"/>
+              </w:rPr>
+              <w:t xml:space="preserve">List&lt;String&gt; </w:t>
+            </w:r>
+            <w:proofErr w:type="spellStart"/>
+            <w:r>
+              <w:rPr>
+                <w:lang w:val="fr-FR"/>
+              </w:rPr>
+              <w:t>listDifficultes</w:t>
+            </w:r>
+            <w:proofErr w:type="spellEnd"/>
+          </w:p>
+          <w:p>
+            <w:pPr>
+              <w:rPr>
+                <w:lang w:val="fr-FR"/>
+              </w:rPr>
+            </w:pPr>
+            <w:r>
+              <w:rPr>
+                <w:lang w:val="fr-FR"/>
+              </w:rPr>
+              <w:t xml:space="preserve">List&lt;String&gt; </w:t>
+            </w:r>
+            <w:proofErr w:type="spellStart"/>
+            <w:r>
+              <w:rPr>
+                <w:lang w:val="fr-FR"/>
+              </w:rPr>
+              <w:t>listTypes</w:t>
+            </w:r>
+            <w:proofErr w:type="spellEnd"/>
+          </w:p>
+          <w:p>
+            <w:pPr>
+              <w:rPr>
+                <w:lang w:val="fr-FR"/>
+              </w:rPr>
+            </w:pPr>
+            <w:r>
+              <w:rPr>
+                <w:lang w:val="fr-FR"/>
+              </w:rPr>
+              <w:t xml:space="preserve">List&lt;String&gt; </w:t>
+            </w:r>
+            <w:proofErr w:type="spellStart"/>
+            <w:r>
+              <w:rPr>
+                <w:lang w:val="fr-FR"/>
+              </w:rPr>
+              <w:t>listProfils</w:t>
+            </w:r>
+            <w:proofErr w:type="spellEnd"/>
+          </w:p>
+          <w:p>
+            <w:pPr>
+              <w:rPr>
+                <w:lang w:val="fr-FR"/>
+              </w:rPr>
+            </w:pPr>
+            <w:r>
+              <w:rPr>
+                <w:lang w:val="fr-FR"/>
+              </w:rPr>
+              <w:t xml:space="preserve">List&lt;String&gt; </w:t>
+            </w:r>
+            <w:proofErr w:type="spellStart"/>
+            <w:r>
+              <w:rPr>
+                <w:lang w:val="fr-FR"/>
+              </w:rPr>
+              <w:t>listOrientations</w:t>
+            </w:r>
+            <w:proofErr w:type="spellEnd"/>
+          </w:p>
+        </w:tc>
+        <w:tc>
+          <w:tcPr>
+            <w:tcW w:w="2810" w:type="dxa"/>
+            <w:vAlign w:val="center"/>
+          </w:tcPr>
+          <w:p>
+            <w:pPr>
+              <w:jc w:val="center"/>
+              <w:rPr>
+                <w:lang w:val="fr-FR"/>
+              </w:rPr>
+            </w:pPr>
+            <w:r>
+              <w:rPr>
+                <w:lang w:val="fr-FR"/>
+              </w:rPr>
+              <w:t>creerSpot.jsp</w:t>
             </w:r>
           </w:p>
         </w:tc>
@@ -2161,7 +2210,7 @@
       <w:tr>
         <w:tc>
           <w:tcPr>
-            <w:tcW w:w="1804" w:type="dxa"/>
+            <w:tcW w:w="2034" w:type="dxa"/>
             <w:vMerge/>
             <w:vAlign w:val="center"/>
           </w:tcPr>
@@ -2177,21 +2226,22 @@
         <w:tc>
           <w:tcPr>
             <w:tcW w:w="2942" w:type="dxa"/>
-            <w:vAlign w:val="center"/>
-          </w:tcPr>
-          <w:p>
-            <w:pPr>
-              <w:jc w:val="center"/>
-              <w:rPr>
-                <w:lang w:val="fr-FR"/>
-              </w:rPr>
-            </w:pPr>
-            <w:proofErr w:type="spellStart"/>
-            <w:r>
-              <w:rPr>
-                <w:lang w:val="fr-FR"/>
-              </w:rPr>
-              <w:t>ajax_getVille</w:t>
+            <w:shd w:val="clear" w:color="auto" w:fill="00B050"/>
+            <w:vAlign w:val="center"/>
+          </w:tcPr>
+          <w:p>
+            <w:pPr>
+              <w:jc w:val="center"/>
+              <w:rPr>
+                <w:lang w:val="fr-FR"/>
+              </w:rPr>
+            </w:pPr>
+            <w:proofErr w:type="spellStart"/>
+            <w:r>
+              <w:rPr>
+                <w:lang w:val="fr-FR"/>
+              </w:rPr>
+              <w:t>ajax_rechercheSpot</w:t>
             </w:r>
             <w:proofErr w:type="spellEnd"/>
           </w:p>
@@ -2211,7 +2261,7 @@
               <w:rPr>
                 <w:lang w:val="fr-FR"/>
               </w:rPr>
-              <w:t>Mise à jour de la liste déroulante 'Ville' après le choix du département</w:t>
+              <w:t>Obtenir la liste des spots correspondant aux critères de recherche</w:t>
             </w:r>
           </w:p>
         </w:tc>
@@ -2254,14 +2304,14 @@
               <w:rPr>
                 <w:lang w:val="fr-FR"/>
               </w:rPr>
-              <w:t>doAJAXgetVilles</w:t>
-            </w:r>
-            <w:proofErr w:type="spellEnd"/>
-          </w:p>
-        </w:tc>
-        <w:tc>
-          <w:tcPr>
-            <w:tcW w:w="2776" w:type="dxa"/>
+              <w:t>doAJAXrecherche</w:t>
+            </w:r>
+            <w:proofErr w:type="spellEnd"/>
+          </w:p>
+        </w:tc>
+        <w:tc>
+          <w:tcPr>
+            <w:tcW w:w="3012" w:type="dxa"/>
           </w:tcPr>
           <w:p>
             <w:pPr>
@@ -2288,22 +2338,64 @@
               <w:rPr>
                 <w:lang w:val="fr-FR"/>
               </w:rPr>
-              <w:t>d</w:t>
-            </w:r>
-            <w:r>
-              <w:rPr>
-                <w:lang w:val="fr-FR"/>
-              </w:rPr>
-              <w:t>epartement</w:t>
-            </w:r>
-            <w:proofErr w:type="spellEnd"/>
-          </w:p>
-          <w:p>
-            <w:pPr>
-              <w:rPr>
-                <w:lang w:val="fr-FR"/>
-              </w:rPr>
-            </w:pPr>
+              <w:t>departement</w:t>
+            </w:r>
+            <w:proofErr w:type="spellEnd"/>
+          </w:p>
+          <w:p>
+            <w:pPr>
+              <w:rPr>
+                <w:lang w:val="fr-FR"/>
+              </w:rPr>
+            </w:pPr>
+            <w:r>
+              <w:rPr>
+                <w:lang w:val="fr-FR"/>
+              </w:rPr>
+              <w:t>String ville</w:t>
+            </w:r>
+          </w:p>
+          <w:p>
+            <w:pPr>
+              <w:rPr>
+                <w:lang w:val="fr-FR"/>
+              </w:rPr>
+            </w:pPr>
+            <w:r>
+              <w:rPr>
+                <w:lang w:val="fr-FR"/>
+              </w:rPr>
+              <w:t xml:space="preserve">String </w:t>
+            </w:r>
+            <w:proofErr w:type="spellStart"/>
+            <w:r>
+              <w:rPr>
+                <w:lang w:val="fr-FR"/>
+              </w:rPr>
+              <w:t>difficulteMin</w:t>
+            </w:r>
+            <w:proofErr w:type="spellEnd"/>
+          </w:p>
+          <w:p>
+            <w:pPr>
+              <w:rPr>
+                <w:lang w:val="fr-FR"/>
+              </w:rPr>
+            </w:pPr>
+            <w:r>
+              <w:rPr>
+                <w:lang w:val="fr-FR"/>
+              </w:rPr>
+              <w:t xml:space="preserve">String </w:t>
+            </w:r>
+            <w:proofErr w:type="spellStart"/>
+            <w:r>
+              <w:rPr>
+                <w:lang w:val="fr-FR"/>
+              </w:rPr>
+              <w:t>difficulteMax</w:t>
+            </w:r>
+            <w:proofErr w:type="spellEnd"/>
           </w:p>
         </w:tc>
         <w:tc>
@@ -2320,21 +2412,34 @@
               <w:rPr>
                 <w:lang w:val="fr-FR"/>
               </w:rPr>
-              <w:t xml:space="preserve">List&lt;Ville&gt; </w:t>
-            </w:r>
-            <w:proofErr w:type="spellStart"/>
-            <w:r>
-              <w:rPr>
-                <w:lang w:val="fr-FR"/>
-              </w:rPr>
-              <w:t>listVille</w:t>
-            </w:r>
-            <w:proofErr w:type="spellEnd"/>
-          </w:p>
-        </w:tc>
-        <w:tc>
-          <w:tcPr>
-            <w:tcW w:w="1762" w:type="dxa"/>
+              <w:t>(JSON)</w:t>
+            </w:r>
+          </w:p>
+          <w:p>
+            <w:pPr>
+              <w:rPr>
+                <w:lang w:val="fr-FR"/>
+              </w:rPr>
+            </w:pPr>
+            <w:r>
+              <w:rPr>
+                <w:lang w:val="fr-FR"/>
+              </w:rPr>
+              <w:t xml:space="preserve">List&lt;Spot&gt; </w:t>
+            </w:r>
+            <w:proofErr w:type="spellStart"/>
+            <w:r>
+              <w:rPr>
+                <w:lang w:val="fr-FR"/>
+              </w:rPr>
+              <w:t>resultatRecherche</w:t>
+            </w:r>
+            <w:proofErr w:type="spellEnd"/>
+          </w:p>
+        </w:tc>
+        <w:tc>
+          <w:tcPr>
+            <w:tcW w:w="2810" w:type="dxa"/>
             <w:vAlign w:val="center"/>
           </w:tcPr>
           <w:p>
@@ -2358,7 +2463,7 @@
       <w:tr>
         <w:tc>
           <w:tcPr>
-            <w:tcW w:w="1804" w:type="dxa"/>
+            <w:tcW w:w="2034" w:type="dxa"/>
             <w:vMerge/>
             <w:vAlign w:val="center"/>
           </w:tcPr>
@@ -2374,21 +2479,22 @@
         <w:tc>
           <w:tcPr>
             <w:tcW w:w="2942" w:type="dxa"/>
-            <w:vAlign w:val="center"/>
-          </w:tcPr>
-          <w:p>
-            <w:pPr>
-              <w:jc w:val="center"/>
-              <w:rPr>
-                <w:lang w:val="fr-FR"/>
-              </w:rPr>
-            </w:pPr>
-            <w:proofErr w:type="spellStart"/>
-            <w:r>
-              <w:rPr>
-                <w:lang w:val="fr-FR"/>
-              </w:rPr>
-              <w:t>spotInfo</w:t>
+            <w:shd w:val="clear" w:color="auto" w:fill="00B050"/>
+            <w:vAlign w:val="center"/>
+          </w:tcPr>
+          <w:p>
+            <w:pPr>
+              <w:jc w:val="center"/>
+              <w:rPr>
+                <w:lang w:val="fr-FR"/>
+              </w:rPr>
+            </w:pPr>
+            <w:proofErr w:type="spellStart"/>
+            <w:r>
+              <w:rPr>
+                <w:lang w:val="fr-FR"/>
+              </w:rPr>
+              <w:t>ajax_getVille</w:t>
             </w:r>
             <w:proofErr w:type="spellEnd"/>
           </w:p>
@@ -2408,7 +2514,7 @@
               <w:rPr>
                 <w:lang w:val="fr-FR"/>
               </w:rPr>
-              <w:t>Accéder à la page d'information du spot</w:t>
+              <w:t>Mise à jour de la liste déroulante 'Ville' après le choix du département</w:t>
             </w:r>
           </w:p>
         </w:tc>
@@ -2429,23 +2535,51 @@
               <w:rPr>
                 <w:lang w:val="fr-FR"/>
               </w:rPr>
-              <w:t>SpotInfoAction</w:t>
-            </w:r>
-            <w:proofErr w:type="spellEnd"/>
-          </w:p>
-          <w:p>
-            <w:pPr>
-              <w:jc w:val="center"/>
-              <w:rPr>
-                <w:lang w:val="fr-FR"/>
-              </w:rPr>
-            </w:pPr>
-            <w:r>
-              <w:rPr>
-                <w:lang w:val="fr-FR"/>
-              </w:rPr>
-              <w:t>/</w:t>
-            </w:r>
+              <w:t>RechercheSpotAction</w:t>
+            </w:r>
+            <w:proofErr w:type="spellEnd"/>
+          </w:p>
+          <w:p>
+            <w:pPr>
+              <w:jc w:val="center"/>
+              <w:rPr>
+                <w:lang w:val="fr-FR"/>
+              </w:rPr>
+            </w:pPr>
+            <w:r>
+              <w:rPr>
+                <w:lang w:val="fr-FR"/>
+              </w:rPr>
+              <w:t xml:space="preserve">/ </w:t>
+            </w:r>
+            <w:proofErr w:type="spellStart"/>
+            <w:r>
+              <w:rPr>
+                <w:lang w:val="fr-FR"/>
+              </w:rPr>
+              <w:t>doAJAXgetVilles</w:t>
+            </w:r>
+            <w:proofErr w:type="spellEnd"/>
+          </w:p>
+        </w:tc>
+        <w:tc>
+          <w:tcPr>
+            <w:tcW w:w="3012" w:type="dxa"/>
+          </w:tcPr>
+          <w:p>
+            <w:pPr>
+              <w:rPr>
+                <w:lang w:val="fr-FR"/>
+              </w:rPr>
+            </w:pPr>
+            <w:proofErr w:type="spellStart"/>
+            <w:r>
+              <w:rPr>
+                <w:lang w:val="fr-FR"/>
+              </w:rPr>
+              <w:t>Departement</w:t>
+            </w:r>
+            <w:proofErr w:type="spellEnd"/>
             <w:r>
               <w:rPr>
                 <w:lang w:val="fr-FR"/>
@@ -2457,43 +2591,22 @@
               <w:rPr>
                 <w:lang w:val="fr-FR"/>
               </w:rPr>
-              <w:t>getInfo</w:t>
-            </w:r>
-            <w:proofErr w:type="spellEnd"/>
-          </w:p>
-        </w:tc>
-        <w:tc>
-          <w:tcPr>
-            <w:tcW w:w="2776" w:type="dxa"/>
-          </w:tcPr>
-          <w:p>
-            <w:pPr>
-              <w:rPr>
-                <w:lang w:val="fr-FR"/>
-              </w:rPr>
-            </w:pPr>
-            <w:proofErr w:type="spellStart"/>
-            <w:r>
-              <w:rPr>
-                <w:lang w:val="fr-FR"/>
-              </w:rPr>
-              <w:t>int</w:t>
-            </w:r>
-            <w:proofErr w:type="spellEnd"/>
-            <w:r>
-              <w:rPr>
-                <w:lang w:val="fr-FR"/>
-              </w:rPr>
-              <w:t xml:space="preserve"> </w:t>
-            </w:r>
-            <w:proofErr w:type="spellStart"/>
-            <w:r>
-              <w:rPr>
-                <w:lang w:val="fr-FR"/>
-              </w:rPr>
-              <w:t>spotId</w:t>
-            </w:r>
-            <w:proofErr w:type="spellEnd"/>
+              <w:t>d</w:t>
+            </w:r>
+            <w:r>
+              <w:rPr>
+                <w:lang w:val="fr-FR"/>
+              </w:rPr>
+              <w:t>epartement</w:t>
+            </w:r>
+            <w:proofErr w:type="spellEnd"/>
+          </w:p>
+          <w:p>
+            <w:pPr>
+              <w:rPr>
+                <w:lang w:val="fr-FR"/>
+              </w:rPr>
+            </w:pPr>
           </w:p>
         </w:tc>
         <w:tc>
@@ -2503,63 +2616,57 @@
           <w:p>
             <w:pPr>
               <w:rPr>
-                <w:lang w:val="en-GB"/>
-              </w:rPr>
-            </w:pPr>
-            <w:r>
-              <w:rPr>
-                <w:lang w:val="en-GB"/>
-              </w:rPr>
-              <w:t xml:space="preserve">Spot </w:t>
-            </w:r>
-            <w:proofErr w:type="spellStart"/>
-            <w:r>
-              <w:rPr>
-                <w:lang w:val="en-GB"/>
-              </w:rPr>
-              <w:t>spot</w:t>
-            </w:r>
-            <w:proofErr w:type="spellEnd"/>
-          </w:p>
-          <w:p>
-            <w:pPr>
-              <w:rPr>
-                <w:lang w:val="en-GB"/>
-              </w:rPr>
-            </w:pPr>
-            <w:r>
-              <w:rPr>
-                <w:lang w:val="en-GB"/>
-              </w:rPr>
-              <w:t xml:space="preserve">List&lt;String&gt; </w:t>
-            </w:r>
-            <w:proofErr w:type="spellStart"/>
-            <w:r>
-              <w:rPr>
-                <w:lang w:val="en-GB"/>
-              </w:rPr>
-              <w:t>listTopo</w:t>
-            </w:r>
-            <w:proofErr w:type="spellEnd"/>
-          </w:p>
-        </w:tc>
-        <w:tc>
-          <w:tcPr>
-            <w:tcW w:w="1762" w:type="dxa"/>
-            <w:vAlign w:val="center"/>
-          </w:tcPr>
-          <w:p>
-            <w:pPr>
-              <w:jc w:val="center"/>
-              <w:rPr>
-                <w:lang w:val="fr-FR"/>
-              </w:rPr>
-            </w:pPr>
-            <w:r>
-              <w:rPr>
-                <w:lang w:val="fr-FR"/>
-              </w:rPr>
-              <w:t>spotInfo.jsp</w:t>
+                <w:lang w:val="fr-FR"/>
+              </w:rPr>
+            </w:pPr>
+            <w:r>
+              <w:rPr>
+                <w:lang w:val="fr-FR"/>
+              </w:rPr>
+              <w:t>(JSON)</w:t>
+            </w:r>
+          </w:p>
+          <w:p>
+            <w:pPr>
+              <w:rPr>
+                <w:lang w:val="fr-FR"/>
+              </w:rPr>
+            </w:pPr>
+            <w:r>
+              <w:rPr>
+                <w:lang w:val="fr-FR"/>
+              </w:rPr>
+              <w:t xml:space="preserve">List&lt;Ville&gt; </w:t>
+            </w:r>
+            <w:proofErr w:type="spellStart"/>
+            <w:r>
+              <w:rPr>
+                <w:lang w:val="fr-FR"/>
+              </w:rPr>
+              <w:t>listVille</w:t>
+            </w:r>
+            <w:proofErr w:type="spellEnd"/>
+          </w:p>
+        </w:tc>
+        <w:tc>
+          <w:tcPr>
+            <w:tcW w:w="2810" w:type="dxa"/>
+            <w:vAlign w:val="center"/>
+          </w:tcPr>
+          <w:p>
+            <w:pPr>
+              <w:jc w:val="center"/>
+              <w:rPr>
+                <w:i/>
+                <w:lang w:val="fr-FR"/>
+              </w:rPr>
+            </w:pPr>
+            <w:r>
+              <w:rPr>
+                <w:i/>
+                <w:lang w:val="fr-FR"/>
+              </w:rPr>
+              <w:t>RAS : action AJAX</w:t>
             </w:r>
           </w:p>
         </w:tc>
@@ -2567,8 +2674,195 @@
       <w:tr>
         <w:tc>
           <w:tcPr>
-            <w:tcW w:w="1804" w:type="dxa"/>
-            <w:vMerge w:val="restart"/>
+            <w:tcW w:w="2034" w:type="dxa"/>
+            <w:vMerge/>
+            <w:vAlign w:val="center"/>
+          </w:tcPr>
+          <w:p>
+            <w:pPr>
+              <w:jc w:val="center"/>
+              <w:rPr>
+                <w:lang w:val="fr-FR"/>
+              </w:rPr>
+            </w:pPr>
+          </w:p>
+        </w:tc>
+        <w:tc>
+          <w:tcPr>
+            <w:tcW w:w="2942" w:type="dxa"/>
+            <w:shd w:val="clear" w:color="auto" w:fill="00B050"/>
+            <w:vAlign w:val="center"/>
+          </w:tcPr>
+          <w:p>
+            <w:pPr>
+              <w:jc w:val="center"/>
+              <w:rPr>
+                <w:lang w:val="fr-FR"/>
+              </w:rPr>
+            </w:pPr>
+            <w:proofErr w:type="spellStart"/>
+            <w:r>
+              <w:rPr>
+                <w:lang w:val="fr-FR"/>
+              </w:rPr>
+              <w:t>spotInfo</w:t>
+            </w:r>
+            <w:proofErr w:type="spellEnd"/>
+          </w:p>
+        </w:tc>
+        <w:tc>
+          <w:tcPr>
+            <w:tcW w:w="5283" w:type="dxa"/>
+            <w:vAlign w:val="center"/>
+          </w:tcPr>
+          <w:p>
+            <w:pPr>
+              <w:rPr>
+                <w:lang w:val="fr-FR"/>
+              </w:rPr>
+            </w:pPr>
+            <w:r>
+              <w:rPr>
+                <w:lang w:val="fr-FR"/>
+              </w:rPr>
+              <w:t>Accéder à la page d'information du spot</w:t>
+            </w:r>
+          </w:p>
+        </w:tc>
+        <w:tc>
+          <w:tcPr>
+            <w:tcW w:w="3279" w:type="dxa"/>
+            <w:vAlign w:val="center"/>
+          </w:tcPr>
+          <w:p>
+            <w:pPr>
+              <w:jc w:val="center"/>
+              <w:rPr>
+                <w:lang w:val="fr-FR"/>
+              </w:rPr>
+            </w:pPr>
+            <w:proofErr w:type="spellStart"/>
+            <w:r>
+              <w:rPr>
+                <w:lang w:val="fr-FR"/>
+              </w:rPr>
+              <w:t>SpotInfoAction</w:t>
+            </w:r>
+            <w:proofErr w:type="spellEnd"/>
+          </w:p>
+          <w:p>
+            <w:pPr>
+              <w:jc w:val="center"/>
+              <w:rPr>
+                <w:lang w:val="fr-FR"/>
+              </w:rPr>
+            </w:pPr>
+            <w:r>
+              <w:rPr>
+                <w:lang w:val="fr-FR"/>
+              </w:rPr>
+              <w:t>/</w:t>
+            </w:r>
+            <w:r>
+              <w:rPr>
+                <w:lang w:val="fr-FR"/>
+              </w:rPr>
+              <w:t xml:space="preserve"> </w:t>
+            </w:r>
+            <w:proofErr w:type="spellStart"/>
+            <w:r>
+              <w:rPr>
+                <w:lang w:val="fr-FR"/>
+              </w:rPr>
+              <w:t>getInfo</w:t>
+            </w:r>
+            <w:proofErr w:type="spellEnd"/>
+          </w:p>
+        </w:tc>
+        <w:tc>
+          <w:tcPr>
+            <w:tcW w:w="3012" w:type="dxa"/>
+          </w:tcPr>
+          <w:p>
+            <w:pPr>
+              <w:rPr>
+                <w:lang w:val="fr-FR"/>
+              </w:rPr>
+            </w:pPr>
+            <w:proofErr w:type="spellStart"/>
+            <w:r>
+              <w:rPr>
+                <w:lang w:val="fr-FR"/>
+              </w:rPr>
+              <w:t>int</w:t>
+            </w:r>
+            <w:proofErr w:type="spellEnd"/>
+            <w:r>
+              <w:rPr>
+                <w:lang w:val="fr-FR"/>
+              </w:rPr>
+              <w:t xml:space="preserve"> </w:t>
+            </w:r>
+            <w:proofErr w:type="spellStart"/>
+            <w:r>
+              <w:rPr>
+                <w:lang w:val="fr-FR"/>
+              </w:rPr>
+              <w:t>spotId</w:t>
+            </w:r>
+            <w:proofErr w:type="spellEnd"/>
+          </w:p>
+        </w:tc>
+        <w:tc>
+          <w:tcPr>
+            <w:tcW w:w="3664" w:type="dxa"/>
+          </w:tcPr>
+          <w:p>
+            <w:pPr>
+              <w:rPr>
+                <w:lang w:val="en-GB"/>
+              </w:rPr>
+            </w:pPr>
+            <w:r>
+              <w:rPr>
+                <w:lang w:val="en-GB"/>
+              </w:rPr>
+              <w:t xml:space="preserve">Spot </w:t>
+            </w:r>
+            <w:proofErr w:type="spellStart"/>
+            <w:r>
+              <w:rPr>
+                <w:lang w:val="en-GB"/>
+              </w:rPr>
+              <w:t>spot</w:t>
+            </w:r>
+            <w:proofErr w:type="spellEnd"/>
+          </w:p>
+          <w:p>
+            <w:pPr>
+              <w:rPr>
+                <w:lang w:val="en-GB"/>
+              </w:rPr>
+            </w:pPr>
+            <w:r>
+              <w:rPr>
+                <w:lang w:val="en-GB"/>
+              </w:rPr>
+              <w:t xml:space="preserve">List&lt;String&gt; </w:t>
+            </w:r>
+            <w:proofErr w:type="spellStart"/>
+            <w:r>
+              <w:rPr>
+                <w:lang w:val="en-GB"/>
+              </w:rPr>
+              <w:t>listTopo</w:t>
+            </w:r>
+            <w:proofErr w:type="spellEnd"/>
+          </w:p>
+        </w:tc>
+        <w:tc>
+          <w:tcPr>
+            <w:tcW w:w="2810" w:type="dxa"/>
             <w:vAlign w:val="center"/>
           </w:tcPr>
           <w:p>
@@ -2583,279 +2877,6 @@
                 <w:lang w:val="fr-FR"/>
               </w:rPr>
               <w:t>spotInfo.jsp</w:t>
-            </w:r>
-          </w:p>
-        </w:tc>
-        <w:tc>
-          <w:tcPr>
-            <w:tcW w:w="2942" w:type="dxa"/>
-            <w:vAlign w:val="center"/>
-          </w:tcPr>
-          <w:p>
-            <w:pPr>
-              <w:jc w:val="center"/>
-              <w:rPr>
-                <w:lang w:val="fr-FR"/>
-              </w:rPr>
-            </w:pPr>
-            <w:proofErr w:type="spellStart"/>
-            <w:r>
-              <w:rPr>
-                <w:lang w:val="fr-FR"/>
-              </w:rPr>
-              <w:t>ajax_nouveauCommentaire</w:t>
-            </w:r>
-            <w:proofErr w:type="spellEnd"/>
-          </w:p>
-        </w:tc>
-        <w:tc>
-          <w:tcPr>
-            <w:tcW w:w="5283" w:type="dxa"/>
-            <w:vAlign w:val="center"/>
-          </w:tcPr>
-          <w:p>
-            <w:pPr>
-              <w:rPr>
-                <w:lang w:val="fr-FR"/>
-              </w:rPr>
-            </w:pPr>
-            <w:r>
-              <w:rPr>
-                <w:lang w:val="fr-FR"/>
-              </w:rPr>
-              <w:t>Créer un nouveau commentaire</w:t>
-            </w:r>
-          </w:p>
-        </w:tc>
-        <w:tc>
-          <w:tcPr>
-            <w:tcW w:w="3279" w:type="dxa"/>
-            <w:vAlign w:val="center"/>
-          </w:tcPr>
-          <w:p>
-            <w:pPr>
-              <w:jc w:val="center"/>
-              <w:rPr>
-                <w:lang w:val="fr-FR"/>
-              </w:rPr>
-            </w:pPr>
-            <w:proofErr w:type="spellStart"/>
-            <w:r>
-              <w:rPr>
-                <w:lang w:val="fr-FR"/>
-              </w:rPr>
-              <w:t>SpotInfoAction</w:t>
-            </w:r>
-            <w:proofErr w:type="spellEnd"/>
-          </w:p>
-          <w:p>
-            <w:pPr>
-              <w:jc w:val="center"/>
-              <w:rPr>
-                <w:lang w:val="fr-FR"/>
-              </w:rPr>
-            </w:pPr>
-            <w:r>
-              <w:rPr>
-                <w:lang w:val="fr-FR"/>
-              </w:rPr>
-              <w:t xml:space="preserve">/ </w:t>
-            </w:r>
-            <w:proofErr w:type="spellStart"/>
-            <w:r>
-              <w:rPr>
-                <w:lang w:val="fr-FR"/>
-              </w:rPr>
-              <w:t>d</w:t>
-            </w:r>
-            <w:r>
-              <w:rPr>
-                <w:lang w:val="fr-FR"/>
-              </w:rPr>
-              <w:t>oAJAXnouveauCommentaire</w:t>
-            </w:r>
-            <w:proofErr w:type="spellEnd"/>
-          </w:p>
-        </w:tc>
-        <w:tc>
-          <w:tcPr>
-            <w:tcW w:w="2776" w:type="dxa"/>
-          </w:tcPr>
-          <w:p>
-            <w:pPr>
-              <w:rPr>
-                <w:lang w:val="en-GB"/>
-              </w:rPr>
-            </w:pPr>
-            <w:proofErr w:type="spellStart"/>
-            <w:r>
-              <w:rPr>
-                <w:lang w:val="en-GB"/>
-              </w:rPr>
-              <w:t>int</w:t>
-            </w:r>
-            <w:proofErr w:type="spellEnd"/>
-            <w:r>
-              <w:rPr>
-                <w:lang w:val="en-GB"/>
-              </w:rPr>
-              <w:t xml:space="preserve"> </w:t>
-            </w:r>
-            <w:proofErr w:type="spellStart"/>
-            <w:r>
-              <w:rPr>
-                <w:lang w:val="en-GB"/>
-              </w:rPr>
-              <w:t>spotId</w:t>
-            </w:r>
-            <w:proofErr w:type="spellEnd"/>
-          </w:p>
-          <w:p>
-            <w:pPr>
-              <w:rPr>
-                <w:lang w:val="en-GB"/>
-              </w:rPr>
-            </w:pPr>
-            <w:r>
-              <w:rPr>
-                <w:lang w:val="en-GB"/>
-              </w:rPr>
-              <w:t>String titre</w:t>
-            </w:r>
-          </w:p>
-          <w:p>
-            <w:pPr>
-              <w:rPr>
-                <w:lang w:val="en-GB"/>
-              </w:rPr>
-            </w:pPr>
-            <w:r>
-              <w:rPr>
-                <w:lang w:val="en-GB"/>
-              </w:rPr>
-              <w:t xml:space="preserve">String </w:t>
-            </w:r>
-            <w:proofErr w:type="spellStart"/>
-            <w:r>
-              <w:rPr>
-                <w:lang w:val="en-GB"/>
-              </w:rPr>
-              <w:t>texteCommentaire</w:t>
-            </w:r>
-            <w:proofErr w:type="spellEnd"/>
-          </w:p>
-          <w:p>
-            <w:pPr>
-              <w:rPr>
-                <w:lang w:val="en-GB"/>
-              </w:rPr>
-            </w:pPr>
-            <w:proofErr w:type="spellStart"/>
-            <w:r>
-              <w:rPr>
-                <w:lang w:val="en-GB"/>
-              </w:rPr>
-              <w:t>boolean</w:t>
-            </w:r>
-            <w:proofErr w:type="spellEnd"/>
-            <w:r>
-              <w:rPr>
-                <w:lang w:val="en-GB"/>
-              </w:rPr>
-              <w:t xml:space="preserve"> </w:t>
-            </w:r>
-            <w:proofErr w:type="spellStart"/>
-            <w:r>
-              <w:rPr>
-                <w:lang w:val="en-GB"/>
-              </w:rPr>
-              <w:t>alerte</w:t>
-            </w:r>
-            <w:proofErr w:type="spellEnd"/>
-          </w:p>
-          <w:p>
-            <w:pPr>
-              <w:rPr>
-                <w:color w:val="FF0000"/>
-                <w:lang w:val="en-GB"/>
-              </w:rPr>
-            </w:pPr>
-            <w:proofErr w:type="spellStart"/>
-            <w:r>
-              <w:rPr>
-                <w:color w:val="FF0000"/>
-                <w:lang w:val="en-GB"/>
-              </w:rPr>
-              <w:t>Utilisateur</w:t>
-            </w:r>
-            <w:proofErr w:type="spellEnd"/>
-            <w:r>
-              <w:rPr>
-                <w:color w:val="FF0000"/>
-                <w:lang w:val="en-GB"/>
-              </w:rPr>
-              <w:t xml:space="preserve"> auteur</w:t>
-            </w:r>
-          </w:p>
-        </w:tc>
-        <w:tc>
-          <w:tcPr>
-            <w:tcW w:w="3664" w:type="dxa"/>
-          </w:tcPr>
-          <w:p>
-            <w:pPr>
-              <w:rPr>
-                <w:lang w:val="en-GB"/>
-              </w:rPr>
-            </w:pPr>
-            <w:r>
-              <w:rPr>
-                <w:lang w:val="en-GB"/>
-              </w:rPr>
-              <w:t>List&lt;</w:t>
-            </w:r>
-            <w:proofErr w:type="spellStart"/>
-            <w:r>
-              <w:rPr>
-                <w:lang w:val="en-GB"/>
-              </w:rPr>
-              <w:t>Commentaire</w:t>
-            </w:r>
-            <w:proofErr w:type="spellEnd"/>
-            <w:r>
-              <w:rPr>
-                <w:lang w:val="en-GB"/>
-              </w:rPr>
-              <w:t xml:space="preserve">&gt; </w:t>
-            </w:r>
-            <w:proofErr w:type="spellStart"/>
-            <w:r>
-              <w:rPr>
-                <w:lang w:val="en-GB"/>
-              </w:rPr>
-              <w:t>listCommentaires</w:t>
-            </w:r>
-            <w:proofErr w:type="spellEnd"/>
-          </w:p>
-        </w:tc>
-        <w:tc>
-          <w:tcPr>
-            <w:tcW w:w="1762" w:type="dxa"/>
-            <w:vAlign w:val="center"/>
-          </w:tcPr>
-          <w:p>
-            <w:pPr>
-              <w:jc w:val="center"/>
-              <w:rPr>
-                <w:lang w:val="fr-FR"/>
-              </w:rPr>
-            </w:pPr>
-            <w:r>
-              <w:rPr>
-                <w:i/>
-                <w:lang w:val="fr-FR"/>
-              </w:rPr>
-              <w:t>RAS : action AJAX</w:t>
             </w:r>
           </w:p>
         </w:tc>
@@ -2863,8 +2884,345 @@
       <w:tr>
         <w:tc>
           <w:tcPr>
-            <w:tcW w:w="1804" w:type="dxa"/>
+            <w:tcW w:w="2034" w:type="dxa"/>
+            <w:vMerge w:val="restart"/>
+            <w:shd w:val="clear" w:color="auto" w:fill="auto"/>
+            <w:vAlign w:val="center"/>
+          </w:tcPr>
+          <w:p>
+            <w:pPr>
+              <w:jc w:val="center"/>
+              <w:rPr>
+                <w:lang w:val="fr-FR"/>
+              </w:rPr>
+            </w:pPr>
+            <w:r>
+              <w:rPr>
+                <w:lang w:val="fr-FR"/>
+              </w:rPr>
+              <w:t>spotInfo.jsp</w:t>
+            </w:r>
+          </w:p>
+        </w:tc>
+        <w:tc>
+          <w:tcPr>
+            <w:tcW w:w="2942" w:type="dxa"/>
+            <w:shd w:val="clear" w:color="auto" w:fill="00B050"/>
+            <w:vAlign w:val="center"/>
+          </w:tcPr>
+          <w:p>
+            <w:pPr>
+              <w:jc w:val="center"/>
+              <w:rPr>
+                <w:lang w:val="fr-FR"/>
+              </w:rPr>
+            </w:pPr>
+            <w:proofErr w:type="spellStart"/>
+            <w:r>
+              <w:rPr>
+                <w:lang w:val="fr-FR"/>
+              </w:rPr>
+              <w:t>ajax_nouveauCommentaire</w:t>
+            </w:r>
+            <w:proofErr w:type="spellEnd"/>
+          </w:p>
+        </w:tc>
+        <w:tc>
+          <w:tcPr>
+            <w:tcW w:w="5283" w:type="dxa"/>
+            <w:shd w:val="clear" w:color="auto" w:fill="00B0F0"/>
+            <w:vAlign w:val="center"/>
+          </w:tcPr>
+          <w:p>
+            <w:pPr>
+              <w:rPr>
+                <w:lang w:val="fr-FR"/>
+              </w:rPr>
+            </w:pPr>
+            <w:r>
+              <w:rPr>
+                <w:lang w:val="fr-FR"/>
+              </w:rPr>
+              <w:t>Créer un nouveau commentaire</w:t>
+            </w:r>
+          </w:p>
+        </w:tc>
+        <w:tc>
+          <w:tcPr>
+            <w:tcW w:w="3279" w:type="dxa"/>
+            <w:vAlign w:val="center"/>
+          </w:tcPr>
+          <w:p>
+            <w:pPr>
+              <w:jc w:val="center"/>
+              <w:rPr>
+                <w:lang w:val="fr-FR"/>
+              </w:rPr>
+            </w:pPr>
+            <w:proofErr w:type="spellStart"/>
+            <w:r>
+              <w:rPr>
+                <w:lang w:val="fr-FR"/>
+              </w:rPr>
+              <w:t>SpotInfoAction</w:t>
+            </w:r>
+            <w:proofErr w:type="spellEnd"/>
+          </w:p>
+          <w:p>
+            <w:pPr>
+              <w:jc w:val="center"/>
+              <w:rPr>
+                <w:lang w:val="fr-FR"/>
+              </w:rPr>
+            </w:pPr>
+            <w:r>
+              <w:rPr>
+                <w:lang w:val="fr-FR"/>
+              </w:rPr>
+              <w:t xml:space="preserve">/ </w:t>
+            </w:r>
+            <w:proofErr w:type="spellStart"/>
+            <w:r>
+              <w:rPr>
+                <w:lang w:val="fr-FR"/>
+              </w:rPr>
+              <w:t>d</w:t>
+            </w:r>
+            <w:r>
+              <w:rPr>
+                <w:lang w:val="fr-FR"/>
+              </w:rPr>
+              <w:t>oAJAXnouveauCommentaire</w:t>
+            </w:r>
+            <w:proofErr w:type="spellEnd"/>
+          </w:p>
+        </w:tc>
+        <w:tc>
+          <w:tcPr>
+            <w:tcW w:w="3012" w:type="dxa"/>
+          </w:tcPr>
+          <w:p>
+            <w:pPr>
+              <w:rPr>
+                <w:lang w:val="en-GB"/>
+              </w:rPr>
+            </w:pPr>
+            <w:proofErr w:type="spellStart"/>
+            <w:r>
+              <w:rPr>
+                <w:lang w:val="en-GB"/>
+              </w:rPr>
+              <w:t>int</w:t>
+            </w:r>
+            <w:proofErr w:type="spellEnd"/>
+            <w:r>
+              <w:rPr>
+                <w:lang w:val="en-GB"/>
+              </w:rPr>
+              <w:t xml:space="preserve"> </w:t>
+            </w:r>
+            <w:proofErr w:type="spellStart"/>
+            <w:r>
+              <w:rPr>
+                <w:lang w:val="en-GB"/>
+              </w:rPr>
+              <w:t>spotId</w:t>
+            </w:r>
+            <w:proofErr w:type="spellEnd"/>
+          </w:p>
+          <w:p>
+            <w:pPr>
+              <w:rPr>
+                <w:lang w:val="en-GB"/>
+              </w:rPr>
+            </w:pPr>
+            <w:r>
+              <w:rPr>
+                <w:lang w:val="en-GB"/>
+              </w:rPr>
+              <w:t>String titre</w:t>
+            </w:r>
+          </w:p>
+          <w:p>
+            <w:pPr>
+              <w:rPr>
+                <w:lang w:val="en-GB"/>
+              </w:rPr>
+            </w:pPr>
+            <w:r>
+              <w:rPr>
+                <w:lang w:val="en-GB"/>
+              </w:rPr>
+              <w:t xml:space="preserve">String </w:t>
+            </w:r>
+            <w:proofErr w:type="spellStart"/>
+            <w:r>
+              <w:rPr>
+                <w:lang w:val="en-GB"/>
+              </w:rPr>
+              <w:t>texteCommentaire</w:t>
+            </w:r>
+            <w:proofErr w:type="spellEnd"/>
+          </w:p>
+          <w:p>
+            <w:pPr>
+              <w:rPr>
+                <w:lang w:val="en-GB"/>
+              </w:rPr>
+            </w:pPr>
+            <w:proofErr w:type="spellStart"/>
+            <w:r>
+              <w:rPr>
+                <w:lang w:val="en-GB"/>
+              </w:rPr>
+              <w:t>boolean</w:t>
+            </w:r>
+            <w:proofErr w:type="spellEnd"/>
+            <w:r>
+              <w:rPr>
+                <w:lang w:val="en-GB"/>
+              </w:rPr>
+              <w:t xml:space="preserve"> </w:t>
+            </w:r>
+            <w:proofErr w:type="spellStart"/>
+            <w:r>
+              <w:rPr>
+                <w:lang w:val="en-GB"/>
+              </w:rPr>
+              <w:t>alerte</w:t>
+            </w:r>
+            <w:proofErr w:type="spellEnd"/>
+          </w:p>
+          <w:p>
+            <w:pPr>
+              <w:rPr>
+                <w:lang w:val="en-GB"/>
+              </w:rPr>
+            </w:pPr>
+            <w:r>
+              <w:rPr>
+                <w:b/>
+                <w:lang w:val="en-GB"/>
+              </w:rPr>
+              <w:t>Session</w:t>
+            </w:r>
+            <w:r>
+              <w:rPr>
+                <w:lang w:val="en-GB"/>
+              </w:rPr>
+              <w:t xml:space="preserve"> : </w:t>
+            </w:r>
+            <w:proofErr w:type="spellStart"/>
+            <w:r>
+              <w:rPr>
+                <w:lang w:val="en-GB"/>
+              </w:rPr>
+              <w:t>Utilisateur</w:t>
+            </w:r>
+            <w:proofErr w:type="spellEnd"/>
+            <w:r>
+              <w:rPr>
+                <w:lang w:val="en-GB"/>
+              </w:rPr>
+              <w:t xml:space="preserve"> </w:t>
+            </w:r>
+            <w:proofErr w:type="spellStart"/>
+            <w:r>
+              <w:rPr>
+                <w:lang w:val="en-GB"/>
+              </w:rPr>
+              <w:t>u</w:t>
+            </w:r>
+            <w:r>
+              <w:rPr>
+                <w:lang w:val="en-GB"/>
+              </w:rPr>
+              <w:t>tilisateur</w:t>
+            </w:r>
+            <w:proofErr w:type="spellEnd"/>
+          </w:p>
+        </w:tc>
+        <w:tc>
+          <w:tcPr>
+            <w:tcW w:w="3664" w:type="dxa"/>
+          </w:tcPr>
+          <w:p>
+            <w:pPr>
+              <w:rPr>
+                <w:lang w:val="fr-FR"/>
+              </w:rPr>
+            </w:pPr>
+            <w:r>
+              <w:rPr>
+                <w:lang w:val="fr-FR"/>
+              </w:rPr>
+              <w:t>(JSON)</w:t>
+            </w:r>
+          </w:p>
+          <w:p>
+            <w:pPr>
+              <w:rPr>
+                <w:lang w:val="fr-FR"/>
+              </w:rPr>
+            </w:pPr>
+            <w:r>
+              <w:rPr>
+                <w:lang w:val="en-GB"/>
+              </w:rPr>
+              <w:t>List&lt;</w:t>
+            </w:r>
+            <w:proofErr w:type="spellStart"/>
+            <w:r>
+              <w:rPr>
+                <w:lang w:val="en-GB"/>
+              </w:rPr>
+              <w:t>Commentaire</w:t>
+            </w:r>
+            <w:proofErr w:type="spellEnd"/>
+            <w:r>
+              <w:rPr>
+                <w:lang w:val="en-GB"/>
+              </w:rPr>
+              <w:t xml:space="preserve">&gt; </w:t>
+            </w:r>
+            <w:proofErr w:type="spellStart"/>
+            <w:r>
+              <w:rPr>
+                <w:lang w:val="en-GB"/>
+              </w:rPr>
+              <w:t>listCommentaires</w:t>
+            </w:r>
+            <w:proofErr w:type="spellEnd"/>
+          </w:p>
+        </w:tc>
+        <w:tc>
+          <w:tcPr>
+            <w:tcW w:w="2810" w:type="dxa"/>
+            <w:vAlign w:val="center"/>
+          </w:tcPr>
+          <w:p>
+            <w:pPr>
+              <w:jc w:val="center"/>
+              <w:rPr>
+                <w:lang w:val="fr-FR"/>
+              </w:rPr>
+            </w:pPr>
+            <w:r>
+              <w:rPr>
+                <w:i/>
+                <w:lang w:val="fr-FR"/>
+              </w:rPr>
+              <w:t>RAS : action AJAX</w:t>
+            </w:r>
+          </w:p>
+        </w:tc>
+      </w:tr>
+      <w:tr>
+        <w:tc>
+          <w:tcPr>
+            <w:tcW w:w="2034" w:type="dxa"/>
             <w:vMerge/>
+            <w:shd w:val="clear" w:color="auto" w:fill="auto"/>
             <w:vAlign w:val="center"/>
           </w:tcPr>
           <w:p>
@@ -2879,6 +3237,7 @@
         <w:tc>
           <w:tcPr>
             <w:tcW w:w="2942" w:type="dxa"/>
+            <w:shd w:val="clear" w:color="auto" w:fill="00B050"/>
             <w:vAlign w:val="center"/>
           </w:tcPr>
           <w:p>
@@ -2901,6 +3260,7 @@
         <w:tc>
           <w:tcPr>
             <w:tcW w:w="5283" w:type="dxa"/>
+            <w:shd w:val="clear" w:color="auto" w:fill="00B0F0"/>
             <w:vAlign w:val="center"/>
           </w:tcPr>
           <w:p>
@@ -2915,13 +3275,7 @@
               <w:rPr>
                 <w:lang w:val="fr-FR"/>
               </w:rPr>
-              <w:t>Supprimer un commentaire</w:t>
-            </w:r>
-            <w:r>
-              <w:rPr>
-                <w:lang w:val="fr-FR"/>
-              </w:rPr>
-              <w:t xml:space="preserve"> : </w:t>
+              <w:t xml:space="preserve">Supprimer un commentaire : </w:t>
             </w:r>
             <w:r>
               <w:rPr>
@@ -2982,7 +3336,7 @@
         </w:tc>
         <w:tc>
           <w:tcPr>
-            <w:tcW w:w="2776" w:type="dxa"/>
+            <w:tcW w:w="3012" w:type="dxa"/>
           </w:tcPr>
           <w:p>
             <w:pPr>
@@ -3026,6 +3380,19 @@
             </w:pPr>
             <w:r>
               <w:rPr>
+                <w:lang w:val="fr-FR"/>
+              </w:rPr>
+              <w:t>(JSON)</w:t>
+            </w:r>
+          </w:p>
+          <w:p>
+            <w:pPr>
+              <w:rPr>
+                <w:lang w:val="fr-FR"/>
+              </w:rPr>
+            </w:pPr>
+            <w:r>
+              <w:rPr>
                 <w:lang w:val="en-GB"/>
               </w:rPr>
               <w:t>List&lt;</w:t>
@@ -3056,7 +3423,7 @@
         </w:tc>
         <w:tc>
           <w:tcPr>
-            <w:tcW w:w="1762" w:type="dxa"/>
+            <w:tcW w:w="2810" w:type="dxa"/>
             <w:vAlign w:val="center"/>
           </w:tcPr>
           <w:p>
@@ -3079,8 +3446,9 @@
       <w:tr>
         <w:tc>
           <w:tcPr>
-            <w:tcW w:w="1804" w:type="dxa"/>
+            <w:tcW w:w="2034" w:type="dxa"/>
             <w:vMerge/>
+            <w:shd w:val="clear" w:color="auto" w:fill="auto"/>
             <w:vAlign w:val="center"/>
           </w:tcPr>
           <w:p>
@@ -3095,6 +3463,7 @@
         <w:tc>
           <w:tcPr>
             <w:tcW w:w="2942" w:type="dxa"/>
+            <w:shd w:val="clear" w:color="auto" w:fill="00B050"/>
             <w:vAlign w:val="center"/>
           </w:tcPr>
           <w:p>
@@ -3117,6 +3486,7 @@
         <w:tc>
           <w:tcPr>
             <w:tcW w:w="5283" w:type="dxa"/>
+            <w:shd w:val="clear" w:color="auto" w:fill="00B0F0"/>
             <w:vAlign w:val="center"/>
           </w:tcPr>
           <w:p>
@@ -3179,7 +3549,7 @@
         </w:tc>
         <w:tc>
           <w:tcPr>
-            <w:tcW w:w="2776" w:type="dxa"/>
+            <w:tcW w:w="3012" w:type="dxa"/>
           </w:tcPr>
           <w:p>
             <w:pPr>
@@ -3358,7 +3728,7 @@
         </w:tc>
         <w:tc>
           <w:tcPr>
-            <w:tcW w:w="1762" w:type="dxa"/>
+            <w:tcW w:w="2810" w:type="dxa"/>
             <w:vAlign w:val="center"/>
           </w:tcPr>
           <w:p>
@@ -3380,8 +3750,9 @@
       <w:tr>
         <w:tc>
           <w:tcPr>
-            <w:tcW w:w="1804" w:type="dxa"/>
+            <w:tcW w:w="2034" w:type="dxa"/>
             <w:vMerge/>
+            <w:shd w:val="clear" w:color="auto" w:fill="auto"/>
             <w:vAlign w:val="center"/>
           </w:tcPr>
           <w:p>
@@ -3396,6 +3767,7 @@
         <w:tc>
           <w:tcPr>
             <w:tcW w:w="2942" w:type="dxa"/>
+            <w:shd w:val="clear" w:color="auto" w:fill="00B050"/>
             <w:vAlign w:val="center"/>
           </w:tcPr>
           <w:p>
@@ -3418,31 +3790,25 @@
         <w:tc>
           <w:tcPr>
             <w:tcW w:w="5283" w:type="dxa"/>
-            <w:vAlign w:val="center"/>
-          </w:tcPr>
-          <w:p>
-            <w:pPr>
-              <w:rPr>
-                <w:color w:val="FF0000"/>
-                <w:lang w:val="fr-FR"/>
-              </w:rPr>
-            </w:pPr>
-            <w:r>
-              <w:rPr>
-                <w:lang w:val="fr-FR"/>
-              </w:rPr>
-              <w:t>Supprimer le spot</w:t>
-            </w:r>
-            <w:r>
-              <w:rPr>
-                <w:lang w:val="fr-FR"/>
-              </w:rPr>
-              <w:t xml:space="preserve"> : </w:t>
+            <w:shd w:val="clear" w:color="auto" w:fill="00B0F0"/>
+            <w:vAlign w:val="center"/>
+          </w:tcPr>
+          <w:p>
+            <w:pPr>
+              <w:rPr>
+                <w:lang w:val="fr-FR"/>
+              </w:rPr>
+            </w:pPr>
+            <w:r>
+              <w:rPr>
+                <w:lang w:val="fr-FR"/>
+              </w:rPr>
+              <w:t xml:space="preserve">Supprimer le spot : </w:t>
             </w:r>
             <w:r>
               <w:rPr>
                 <w:i/>
-                <w:color w:val="FF0000"/>
+                <w:color w:val="002060"/>
                 <w:lang w:val="fr-FR"/>
               </w:rPr>
               <w:t>Accessible uniquement à l'auteur du commentaire et à l'administrateur</w:t>
@@ -3495,7 +3861,7 @@
         </w:tc>
         <w:tc>
           <w:tcPr>
-            <w:tcW w:w="2776" w:type="dxa"/>
+            <w:tcW w:w="3012" w:type="dxa"/>
           </w:tcPr>
           <w:p>
             <w:pPr>
@@ -3547,7 +3913,7 @@
         </w:tc>
         <w:tc>
           <w:tcPr>
-            <w:tcW w:w="1762" w:type="dxa"/>
+            <w:tcW w:w="2810" w:type="dxa"/>
             <w:vAlign w:val="center"/>
           </w:tcPr>
           <w:p>
@@ -3577,8 +3943,9 @@
       <w:tr>
         <w:tc>
           <w:tcPr>
-            <w:tcW w:w="1804" w:type="dxa"/>
+            <w:tcW w:w="2034" w:type="dxa"/>
             <w:vMerge/>
+            <w:shd w:val="clear" w:color="auto" w:fill="auto"/>
             <w:vAlign w:val="center"/>
           </w:tcPr>
           <w:p>
@@ -3647,7 +4014,7 @@
         </w:tc>
         <w:tc>
           <w:tcPr>
-            <w:tcW w:w="2776" w:type="dxa"/>
+            <w:tcW w:w="3012" w:type="dxa"/>
           </w:tcPr>
           <w:p>
             <w:pPr>
@@ -3671,7 +4038,7 @@
         </w:tc>
         <w:tc>
           <w:tcPr>
-            <w:tcW w:w="1762" w:type="dxa"/>
+            <w:tcW w:w="2810" w:type="dxa"/>
             <w:vAlign w:val="center"/>
           </w:tcPr>
           <w:p>
@@ -3687,7 +4054,8 @@
       <w:tr>
         <w:tc>
           <w:tcPr>
-            <w:tcW w:w="1804" w:type="dxa"/>
+            <w:tcW w:w="2034" w:type="dxa"/>
+            <w:shd w:val="clear" w:color="auto" w:fill="00B0F0"/>
             <w:vAlign w:val="center"/>
           </w:tcPr>
           <w:p>
@@ -3708,6 +4076,7 @@
         <w:tc>
           <w:tcPr>
             <w:tcW w:w="2942" w:type="dxa"/>
+            <w:shd w:val="clear" w:color="auto" w:fill="00B050"/>
             <w:vAlign w:val="center"/>
           </w:tcPr>
           <w:p>
@@ -3730,6 +4099,7 @@
         <w:tc>
           <w:tcPr>
             <w:tcW w:w="5283" w:type="dxa"/>
+            <w:shd w:val="clear" w:color="auto" w:fill="00B0F0"/>
             <w:vAlign w:val="center"/>
           </w:tcPr>
           <w:p>
@@ -3790,7 +4160,7 @@
         </w:tc>
         <w:tc>
           <w:tcPr>
-            <w:tcW w:w="2776" w:type="dxa"/>
+            <w:tcW w:w="3012" w:type="dxa"/>
           </w:tcPr>
           <w:p>
             <w:pPr>
@@ -3949,13 +4319,7 @@
               <w:rPr>
                 <w:lang w:val="fr-FR"/>
               </w:rPr>
-              <w:t>String</w:t>
-            </w:r>
-            <w:r>
-              <w:rPr>
-                <w:lang w:val="fr-FR"/>
-              </w:rPr>
-              <w:t xml:space="preserve"> </w:t>
+              <w:t xml:space="preserve">String </w:t>
             </w:r>
             <w:proofErr w:type="spellStart"/>
             <w:r>
@@ -4039,6 +4403,7 @@
               <w:rPr>
                 <w:lang w:val="fr-FR"/>
               </w:rPr>
+              <w:lastRenderedPageBreak/>
               <w:t xml:space="preserve">String </w:t>
             </w:r>
             <w:proofErr w:type="spellStart"/>
@@ -4060,7 +4425,6 @@
               <w:rPr>
                 <w:lang w:val="fr-FR"/>
               </w:rPr>
-              <w:lastRenderedPageBreak/>
               <w:t>String latitude</w:t>
             </w:r>
           </w:p>
@@ -4196,7 +4560,7 @@
         </w:tc>
         <w:tc>
           <w:tcPr>
-            <w:tcW w:w="1762" w:type="dxa"/>
+            <w:tcW w:w="2810" w:type="dxa"/>
             <w:vAlign w:val="center"/>
           </w:tcPr>
           <w:p>
@@ -4284,7 +4648,8 @@
       <w:tr>
         <w:tc>
           <w:tcPr>
-            <w:tcW w:w="1804" w:type="dxa"/>
+            <w:tcW w:w="2034" w:type="dxa"/>
+            <w:shd w:val="clear" w:color="auto" w:fill="00B0F0"/>
             <w:vAlign w:val="center"/>
           </w:tcPr>
           <w:p>
@@ -4306,6 +4671,7 @@
         <w:tc>
           <w:tcPr>
             <w:tcW w:w="2942" w:type="dxa"/>
+            <w:shd w:val="clear" w:color="auto" w:fill="00B050"/>
             <w:vAlign w:val="center"/>
           </w:tcPr>
           <w:p>
@@ -4328,6 +4694,7 @@
         <w:tc>
           <w:tcPr>
             <w:tcW w:w="5283" w:type="dxa"/>
+            <w:shd w:val="clear" w:color="auto" w:fill="00B0F0"/>
             <w:vAlign w:val="center"/>
           </w:tcPr>
           <w:p>
@@ -4396,7 +4763,7 @@
         </w:tc>
         <w:tc>
           <w:tcPr>
-            <w:tcW w:w="2776" w:type="dxa"/>
+            <w:tcW w:w="3012" w:type="dxa"/>
           </w:tcPr>
           <w:p>
             <w:pPr>
@@ -4555,276 +4922,295 @@
               <w:rPr>
                 <w:lang w:val="fr-FR"/>
               </w:rPr>
-              <w:t>String</w:t>
-            </w:r>
-            <w:r>
-              <w:rPr>
-                <w:lang w:val="fr-FR"/>
+              <w:t xml:space="preserve">String </w:t>
+            </w:r>
+            <w:proofErr w:type="spellStart"/>
+            <w:r>
+              <w:rPr>
+                <w:lang w:val="fr-FR"/>
+              </w:rPr>
+              <w:t>accessibleEnfants</w:t>
+            </w:r>
+            <w:proofErr w:type="spellEnd"/>
+          </w:p>
+          <w:p>
+            <w:pPr>
+              <w:rPr>
+                <w:lang w:val="fr-FR"/>
+              </w:rPr>
+            </w:pPr>
+            <w:r>
+              <w:rPr>
+                <w:lang w:val="fr-FR"/>
+              </w:rPr>
+              <w:t xml:space="preserve">String </w:t>
+            </w:r>
+            <w:proofErr w:type="spellStart"/>
+            <w:r>
+              <w:rPr>
+                <w:lang w:val="fr-FR"/>
+              </w:rPr>
+              <w:t>hauteurMin</w:t>
+            </w:r>
+            <w:proofErr w:type="spellEnd"/>
+          </w:p>
+          <w:p>
+            <w:pPr>
+              <w:rPr>
+                <w:lang w:val="fr-FR"/>
+              </w:rPr>
+            </w:pPr>
+            <w:r>
+              <w:rPr>
+                <w:lang w:val="fr-FR"/>
+              </w:rPr>
+              <w:t xml:space="preserve">String </w:t>
+            </w:r>
+            <w:proofErr w:type="spellStart"/>
+            <w:r>
+              <w:rPr>
+                <w:lang w:val="fr-FR"/>
+              </w:rPr>
+              <w:t>hauteurMax</w:t>
+            </w:r>
+            <w:proofErr w:type="spellEnd"/>
+          </w:p>
+          <w:p>
+            <w:pPr>
+              <w:rPr>
+                <w:lang w:val="fr-FR"/>
+              </w:rPr>
+            </w:pPr>
+            <w:r>
+              <w:rPr>
+                <w:lang w:val="fr-FR"/>
+              </w:rPr>
+              <w:t xml:space="preserve">String </w:t>
+            </w:r>
+            <w:proofErr w:type="spellStart"/>
+            <w:r>
+              <w:rPr>
+                <w:lang w:val="fr-FR"/>
+              </w:rPr>
+              <w:t>nbSecteur</w:t>
+            </w:r>
+            <w:proofErr w:type="spellEnd"/>
+          </w:p>
+          <w:p>
+            <w:pPr>
+              <w:rPr>
+                <w:lang w:val="fr-FR"/>
+              </w:rPr>
+            </w:pPr>
+            <w:r>
+              <w:rPr>
+                <w:lang w:val="fr-FR"/>
+              </w:rPr>
+              <w:t xml:space="preserve">String </w:t>
+            </w:r>
+            <w:proofErr w:type="spellStart"/>
+            <w:r>
+              <w:rPr>
+                <w:lang w:val="fr-FR"/>
+              </w:rPr>
+              <w:t>nbVoie</w:t>
+            </w:r>
+            <w:proofErr w:type="spellEnd"/>
+          </w:p>
+          <w:p>
+            <w:pPr>
+              <w:rPr>
+                <w:lang w:val="fr-FR"/>
+              </w:rPr>
+            </w:pPr>
+            <w:r>
+              <w:rPr>
+                <w:lang w:val="fr-FR"/>
+              </w:rPr>
+              <w:t>String latitude</w:t>
+            </w:r>
+          </w:p>
+          <w:p>
+            <w:pPr>
+              <w:rPr>
+                <w:lang w:val="fr-FR"/>
+              </w:rPr>
+            </w:pPr>
+            <w:r>
+              <w:rPr>
+                <w:lang w:val="fr-FR"/>
+              </w:rPr>
+              <w:t>String longitude</w:t>
+            </w:r>
+          </w:p>
+          <w:p>
+            <w:pPr>
+              <w:rPr>
+                <w:lang w:val="fr-FR"/>
+              </w:rPr>
+            </w:pPr>
+            <w:r>
+              <w:rPr>
+                <w:lang w:val="fr-FR"/>
+              </w:rPr>
+              <w:t xml:space="preserve">String </w:t>
+            </w:r>
+            <w:proofErr w:type="spellStart"/>
+            <w:r>
+              <w:rPr>
+                <w:lang w:val="fr-FR"/>
+              </w:rPr>
+              <w:t>descriptionTitre</w:t>
+            </w:r>
+            <w:proofErr w:type="spellEnd"/>
+          </w:p>
+          <w:p>
+            <w:pPr>
+              <w:rPr>
+                <w:lang w:val="fr-FR"/>
+              </w:rPr>
+            </w:pPr>
+            <w:r>
+              <w:rPr>
+                <w:lang w:val="fr-FR"/>
+              </w:rPr>
+              <w:t xml:space="preserve">String </w:t>
+            </w:r>
+            <w:proofErr w:type="spellStart"/>
+            <w:r>
+              <w:rPr>
+                <w:lang w:val="fr-FR"/>
+              </w:rPr>
+              <w:t>descriptionTexte</w:t>
+            </w:r>
+            <w:proofErr w:type="spellEnd"/>
+          </w:p>
+          <w:p>
+            <w:pPr>
+              <w:rPr>
+                <w:lang w:val="en-GB"/>
+              </w:rPr>
+            </w:pPr>
+            <w:r>
+              <w:rPr>
+                <w:lang w:val="en-GB"/>
+              </w:rPr>
+              <w:t>String types</w:t>
+            </w:r>
+          </w:p>
+          <w:p>
+            <w:pPr>
+              <w:rPr>
+                <w:lang w:val="en-GB"/>
+              </w:rPr>
+            </w:pPr>
+            <w:r>
+              <w:rPr>
+                <w:lang w:val="en-GB"/>
+              </w:rPr>
+              <w:t xml:space="preserve">String </w:t>
+            </w:r>
+            <w:proofErr w:type="spellStart"/>
+            <w:r>
+              <w:rPr>
+                <w:lang w:val="en-GB"/>
+              </w:rPr>
+              <w:t>profils</w:t>
+            </w:r>
+            <w:proofErr w:type="spellEnd"/>
+          </w:p>
+          <w:p>
+            <w:pPr>
+              <w:rPr>
+                <w:lang w:val="en-GB"/>
+              </w:rPr>
+            </w:pPr>
+            <w:r>
+              <w:rPr>
+                <w:lang w:val="en-GB"/>
+              </w:rPr>
+              <w:t>String orientations</w:t>
+            </w:r>
+            <w:r>
+              <w:rPr>
+                <w:lang w:val="en-GB"/>
               </w:rPr>
               <w:t xml:space="preserve"> </w:t>
             </w:r>
-            <w:proofErr w:type="spellStart"/>
-            <w:r>
-              <w:rPr>
-                <w:lang w:val="fr-FR"/>
-              </w:rPr>
-              <w:t>accessibleEnfants</w:t>
-            </w:r>
-            <w:proofErr w:type="spellEnd"/>
-          </w:p>
-          <w:p>
-            <w:pPr>
-              <w:rPr>
-                <w:lang w:val="fr-FR"/>
-              </w:rPr>
-            </w:pPr>
-            <w:r>
-              <w:rPr>
-                <w:lang w:val="fr-FR"/>
-              </w:rPr>
-              <w:t xml:space="preserve">String </w:t>
-            </w:r>
-            <w:proofErr w:type="spellStart"/>
-            <w:r>
-              <w:rPr>
-                <w:lang w:val="fr-FR"/>
-              </w:rPr>
-              <w:t>hauteurMin</w:t>
-            </w:r>
-            <w:proofErr w:type="spellEnd"/>
-          </w:p>
-          <w:p>
-            <w:pPr>
-              <w:rPr>
-                <w:lang w:val="fr-FR"/>
-              </w:rPr>
-            </w:pPr>
-            <w:r>
-              <w:rPr>
-                <w:lang w:val="fr-FR"/>
-              </w:rPr>
-              <w:t xml:space="preserve">String </w:t>
-            </w:r>
-            <w:proofErr w:type="spellStart"/>
-            <w:r>
-              <w:rPr>
-                <w:lang w:val="fr-FR"/>
-              </w:rPr>
-              <w:t>hauteurMax</w:t>
-            </w:r>
-            <w:proofErr w:type="spellEnd"/>
-          </w:p>
-          <w:p>
-            <w:pPr>
-              <w:rPr>
-                <w:lang w:val="fr-FR"/>
-              </w:rPr>
-            </w:pPr>
-            <w:r>
-              <w:rPr>
-                <w:lang w:val="fr-FR"/>
-              </w:rPr>
-              <w:t xml:space="preserve">String </w:t>
-            </w:r>
-            <w:proofErr w:type="spellStart"/>
-            <w:r>
-              <w:rPr>
-                <w:lang w:val="fr-FR"/>
-              </w:rPr>
-              <w:t>nbSecteur</w:t>
-            </w:r>
-            <w:proofErr w:type="spellEnd"/>
-          </w:p>
-          <w:p>
-            <w:pPr>
-              <w:rPr>
-                <w:lang w:val="fr-FR"/>
-              </w:rPr>
-            </w:pPr>
-            <w:r>
-              <w:rPr>
-                <w:lang w:val="fr-FR"/>
-              </w:rPr>
-              <w:t xml:space="preserve">String </w:t>
-            </w:r>
-            <w:proofErr w:type="spellStart"/>
-            <w:r>
-              <w:rPr>
-                <w:lang w:val="fr-FR"/>
-              </w:rPr>
-              <w:t>nbVoie</w:t>
-            </w:r>
-            <w:proofErr w:type="spellEnd"/>
-          </w:p>
-          <w:p>
-            <w:pPr>
-              <w:rPr>
-                <w:lang w:val="fr-FR"/>
-              </w:rPr>
-            </w:pPr>
-            <w:r>
-              <w:rPr>
-                <w:lang w:val="fr-FR"/>
-              </w:rPr>
-              <w:t>String latitude</w:t>
-            </w:r>
-          </w:p>
-          <w:p>
-            <w:pPr>
-              <w:rPr>
-                <w:lang w:val="fr-FR"/>
-              </w:rPr>
-            </w:pPr>
-            <w:r>
-              <w:rPr>
-                <w:lang w:val="fr-FR"/>
-              </w:rPr>
-              <w:t>String longitude</w:t>
-            </w:r>
-          </w:p>
-          <w:p>
-            <w:pPr>
-              <w:rPr>
-                <w:lang w:val="fr-FR"/>
-              </w:rPr>
-            </w:pPr>
-            <w:r>
-              <w:rPr>
-                <w:lang w:val="fr-FR"/>
-              </w:rPr>
-              <w:t xml:space="preserve">String </w:t>
-            </w:r>
-            <w:proofErr w:type="spellStart"/>
-            <w:r>
-              <w:rPr>
-                <w:lang w:val="fr-FR"/>
-              </w:rPr>
-              <w:t>descriptionTitre</w:t>
-            </w:r>
-            <w:proofErr w:type="spellEnd"/>
-          </w:p>
-          <w:p>
-            <w:pPr>
-              <w:rPr>
-                <w:lang w:val="fr-FR"/>
-              </w:rPr>
-            </w:pPr>
-            <w:r>
-              <w:rPr>
-                <w:lang w:val="fr-FR"/>
-              </w:rPr>
-              <w:t xml:space="preserve">String </w:t>
-            </w:r>
-            <w:proofErr w:type="spellStart"/>
-            <w:r>
-              <w:rPr>
-                <w:lang w:val="fr-FR"/>
-              </w:rPr>
-              <w:t>descriptionTexte</w:t>
-            </w:r>
-            <w:proofErr w:type="spellEnd"/>
-          </w:p>
-          <w:p>
-            <w:pPr>
-              <w:rPr>
+          </w:p>
+          <w:p>
+            <w:pPr>
+              <w:rPr>
+                <w:lang w:val="fr-FR"/>
+              </w:rPr>
+            </w:pPr>
+            <w:r>
+              <w:rPr>
+                <w:b/>
                 <w:lang w:val="en-GB"/>
               </w:rPr>
-            </w:pPr>
+              <w:t>Session</w:t>
+            </w:r>
             <w:r>
               <w:rPr>
                 <w:lang w:val="en-GB"/>
               </w:rPr>
-              <w:t>String types</w:t>
-            </w:r>
-          </w:p>
-          <w:p>
-            <w:pPr>
+              <w:t xml:space="preserve"> : </w:t>
+            </w:r>
+            <w:proofErr w:type="spellStart"/>
+            <w:r>
               <w:rPr>
                 <w:lang w:val="en-GB"/>
               </w:rPr>
-            </w:pPr>
+              <w:t>Utilisateur</w:t>
+            </w:r>
+            <w:proofErr w:type="spellEnd"/>
             <w:r>
               <w:rPr>
                 <w:lang w:val="en-GB"/>
               </w:rPr>
-              <w:t xml:space="preserve">String </w:t>
+              <w:t xml:space="preserve"> </w:t>
             </w:r>
             <w:proofErr w:type="spellStart"/>
             <w:r>
               <w:rPr>
                 <w:lang w:val="en-GB"/>
               </w:rPr>
-              <w:t>profils</w:t>
-            </w:r>
-            <w:proofErr w:type="spellEnd"/>
-          </w:p>
-          <w:p>
-            <w:pPr>
+              <w:t>u</w:t>
+            </w:r>
+            <w:r>
               <w:rPr>
                 <w:lang w:val="en-GB"/>
               </w:rPr>
-            </w:pPr>
-            <w:r>
-              <w:rPr>
-                <w:lang w:val="en-GB"/>
-              </w:rPr>
-              <w:t>String orientations</w:t>
-            </w:r>
-            <w:r>
-              <w:rPr>
-                <w:lang w:val="en-GB"/>
+              <w:t>tilisateur</w:t>
+            </w:r>
+            <w:proofErr w:type="spellEnd"/>
+          </w:p>
+        </w:tc>
+        <w:tc>
+          <w:tcPr>
+            <w:tcW w:w="3664" w:type="dxa"/>
+          </w:tcPr>
+          <w:p>
+            <w:pPr>
+              <w:rPr>
+                <w:lang w:val="fr-FR"/>
+              </w:rPr>
+            </w:pPr>
+            <w:proofErr w:type="spellStart"/>
+            <w:r>
+              <w:rPr>
+                <w:lang w:val="fr-FR"/>
+              </w:rPr>
+              <w:t>int</w:t>
+            </w:r>
+            <w:proofErr w:type="spellEnd"/>
+            <w:r>
+              <w:rPr>
+                <w:lang w:val="fr-FR"/>
               </w:rPr>
               <w:t xml:space="preserve"> </w:t>
             </w:r>
-          </w:p>
-          <w:p>
-            <w:pPr>
-              <w:rPr>
-                <w:lang w:val="fr-FR"/>
-              </w:rPr>
-            </w:pPr>
-            <w:proofErr w:type="spellStart"/>
-            <w:r>
-              <w:rPr>
-                <w:color w:val="FF0000"/>
-                <w:lang w:val="en-GB"/>
-              </w:rPr>
-              <w:t>Utilisateur</w:t>
-            </w:r>
-            <w:proofErr w:type="spellEnd"/>
-            <w:r>
-              <w:rPr>
-                <w:color w:val="FF0000"/>
-                <w:lang w:val="en-GB"/>
-              </w:rPr>
-              <w:t xml:space="preserve"> auteur</w:t>
-            </w:r>
-          </w:p>
-        </w:tc>
-        <w:tc>
-          <w:tcPr>
-            <w:tcW w:w="3664" w:type="dxa"/>
-          </w:tcPr>
-          <w:p>
-            <w:pPr>
-              <w:rPr>
-                <w:lang w:val="fr-FR"/>
-              </w:rPr>
-            </w:pPr>
-            <w:proofErr w:type="spellStart"/>
-            <w:r>
-              <w:rPr>
-                <w:lang w:val="fr-FR"/>
-              </w:rPr>
-              <w:t>int</w:t>
-            </w:r>
-            <w:proofErr w:type="spellEnd"/>
-            <w:r>
-              <w:rPr>
-                <w:lang w:val="fr-FR"/>
-              </w:rPr>
-              <w:t xml:space="preserve"> </w:t>
-            </w:r>
             <w:proofErr w:type="spellStart"/>
             <w:r>
               <w:rPr>
@@ -4844,7 +5230,7 @@
         </w:tc>
         <w:tc>
           <w:tcPr>
-            <w:tcW w:w="1762" w:type="dxa"/>
+            <w:tcW w:w="2810" w:type="dxa"/>
             <w:vAlign w:val="center"/>
           </w:tcPr>
           <w:p>
@@ -4890,30 +5276,45 @@
       <w:tr>
         <w:tc>
           <w:tcPr>
-            <w:tcW w:w="1804" w:type="dxa"/>
-            <w:vAlign w:val="center"/>
-          </w:tcPr>
-          <w:p>
-            <w:pPr>
-              <w:jc w:val="center"/>
-              <w:rPr>
-                <w:lang w:val="fr-FR"/>
-              </w:rPr>
-            </w:pPr>
+            <w:tcW w:w="2034" w:type="dxa"/>
+            <w:vAlign w:val="center"/>
+          </w:tcPr>
+          <w:p>
+            <w:pPr>
+              <w:jc w:val="center"/>
+              <w:rPr>
+                <w:lang w:val="fr-FR"/>
+              </w:rPr>
+            </w:pPr>
+            <w:r>
+              <w:rPr>
+                <w:lang w:val="fr-FR"/>
+              </w:rPr>
+              <w:t>creerUtilisateur.jsp</w:t>
+            </w:r>
           </w:p>
         </w:tc>
         <w:tc>
           <w:tcPr>
             <w:tcW w:w="2942" w:type="dxa"/>
-            <w:vAlign w:val="center"/>
-          </w:tcPr>
-          <w:p>
-            <w:pPr>
-              <w:jc w:val="center"/>
-              <w:rPr>
-                <w:lang w:val="fr-FR"/>
-              </w:rPr>
-            </w:pPr>
+            <w:shd w:val="clear" w:color="auto" w:fill="00B050"/>
+            <w:vAlign w:val="center"/>
+          </w:tcPr>
+          <w:p>
+            <w:pPr>
+              <w:jc w:val="center"/>
+              <w:rPr>
+                <w:lang w:val="fr-FR"/>
+              </w:rPr>
+            </w:pPr>
+            <w:proofErr w:type="spellStart"/>
+            <w:r>
+              <w:rPr>
+                <w:lang w:val="fr-FR"/>
+              </w:rPr>
+              <w:t>creerUtilisateur</w:t>
+            </w:r>
+            <w:proofErr w:type="spellEnd"/>
           </w:p>
         </w:tc>
         <w:tc>
@@ -4927,6 +5328,12 @@
                 <w:lang w:val="fr-FR"/>
               </w:rPr>
             </w:pPr>
+            <w:r>
+              <w:rPr>
+                <w:lang w:val="fr-FR"/>
+              </w:rPr>
+              <w:t>Créer un compte utilisateur</w:t>
+            </w:r>
           </w:p>
         </w:tc>
         <w:tc>
@@ -4941,74 +5348,189 @@
                 <w:lang w:val="fr-FR"/>
               </w:rPr>
             </w:pPr>
-          </w:p>
-        </w:tc>
-        <w:tc>
-          <w:tcPr>
-            <w:tcW w:w="2776" w:type="dxa"/>
-          </w:tcPr>
-          <w:p>
-            <w:pPr>
-              <w:rPr>
-                <w:lang w:val="fr-FR"/>
-              </w:rPr>
-            </w:pPr>
+            <w:proofErr w:type="spellStart"/>
+            <w:r>
+              <w:rPr>
+                <w:lang w:val="fr-FR"/>
+              </w:rPr>
+              <w:t>CreerUtilisateurAction</w:t>
+            </w:r>
+            <w:proofErr w:type="spellEnd"/>
+            <w:r>
+              <w:rPr>
+                <w:lang w:val="fr-FR"/>
+              </w:rPr>
+              <w:t xml:space="preserve"> </w:t>
+            </w:r>
+            <w:r>
+              <w:rPr>
+                <w:lang w:val="fr-FR"/>
+              </w:rPr>
+              <w:t xml:space="preserve">/ </w:t>
+            </w:r>
+            <w:proofErr w:type="spellStart"/>
+            <w:r>
+              <w:rPr>
+                <w:lang w:val="fr-FR"/>
+              </w:rPr>
+              <w:t>creer</w:t>
+            </w:r>
+            <w:proofErr w:type="spellEnd"/>
+          </w:p>
+        </w:tc>
+        <w:tc>
+          <w:tcPr>
+            <w:tcW w:w="3012" w:type="dxa"/>
+            <w:vAlign w:val="center"/>
+          </w:tcPr>
+          <w:p>
+            <w:pPr>
+              <w:jc w:val="center"/>
+              <w:rPr>
+                <w:lang w:val="fr-FR"/>
+              </w:rPr>
+            </w:pPr>
+            <w:r>
+              <w:rPr>
+                <w:lang w:val="fr-FR"/>
+              </w:rPr>
+              <w:t>/</w:t>
+            </w:r>
           </w:p>
         </w:tc>
         <w:tc>
           <w:tcPr>
             <w:tcW w:w="3664" w:type="dxa"/>
-          </w:tcPr>
-          <w:p>
-            <w:pPr>
-              <w:rPr>
-                <w:lang w:val="fr-FR"/>
-              </w:rPr>
-            </w:pPr>
-          </w:p>
-        </w:tc>
-        <w:tc>
-          <w:tcPr>
-            <w:tcW w:w="1762" w:type="dxa"/>
-            <w:vAlign w:val="center"/>
-          </w:tcPr>
-          <w:p>
-            <w:pPr>
-              <w:jc w:val="center"/>
-              <w:rPr>
-                <w:lang w:val="fr-FR"/>
-              </w:rPr>
-            </w:pPr>
+            <w:vAlign w:val="center"/>
+          </w:tcPr>
+          <w:p>
+            <w:pPr>
+              <w:jc w:val="center"/>
+              <w:rPr>
+                <w:lang w:val="fr-FR"/>
+              </w:rPr>
+            </w:pPr>
+            <w:r>
+              <w:rPr>
+                <w:lang w:val="fr-FR"/>
+              </w:rPr>
+              <w:t>/</w:t>
+            </w:r>
+          </w:p>
+        </w:tc>
+        <w:tc>
+          <w:tcPr>
+            <w:tcW w:w="2810" w:type="dxa"/>
+            <w:vAlign w:val="center"/>
+          </w:tcPr>
+          <w:p>
+            <w:pPr>
+              <w:jc w:val="center"/>
+              <w:rPr>
+                <w:lang w:val="fr-FR"/>
+              </w:rPr>
+            </w:pPr>
+            <w:r>
+              <w:rPr>
+                <w:lang w:val="fr-FR"/>
+              </w:rPr>
+              <w:t>SUCCESS :</w:t>
+            </w:r>
+            <w:r>
+              <w:rPr>
+                <w:lang w:val="fr-FR"/>
+              </w:rPr>
+              <w:t xml:space="preserve"> </w:t>
+            </w:r>
+            <w:proofErr w:type="spellStart"/>
+            <w:r>
+              <w:rPr>
+                <w:lang w:val="fr-FR"/>
+              </w:rPr>
+              <w:t>redirectAction</w:t>
+            </w:r>
+            <w:proofErr w:type="spellEnd"/>
+            <w:r>
+              <w:rPr>
+                <w:lang w:val="fr-FR"/>
+              </w:rPr>
+              <w:t xml:space="preserve"> / </w:t>
+            </w:r>
+            <w:r>
+              <w:rPr>
+                <w:lang w:val="fr-FR"/>
+              </w:rPr>
+              <w:t>login</w:t>
+            </w:r>
+          </w:p>
+          <w:p>
+            <w:pPr>
+              <w:jc w:val="center"/>
+              <w:rPr>
+                <w:lang w:val="fr-FR"/>
+              </w:rPr>
+            </w:pPr>
+            <w:r>
+              <w:rPr>
+                <w:lang w:val="fr-FR"/>
+              </w:rPr>
+              <w:t>INPUT</w:t>
+            </w:r>
+            <w:r>
+              <w:rPr>
+                <w:lang w:val="fr-FR"/>
+              </w:rPr>
+              <w:t xml:space="preserve"> (en cas de donnés incorrectes)</w:t>
+            </w:r>
+            <w:r>
+              <w:rPr>
+                <w:lang w:val="fr-FR"/>
+              </w:rPr>
+              <w:t> : creerUtilisateur.jsp</w:t>
+            </w:r>
           </w:p>
         </w:tc>
       </w:tr>
       <w:tr>
         <w:tc>
           <w:tcPr>
-            <w:tcW w:w="1804" w:type="dxa"/>
-            <w:vAlign w:val="center"/>
-          </w:tcPr>
-          <w:p>
-            <w:pPr>
-              <w:jc w:val="center"/>
-              <w:rPr>
-                <w:lang w:val="fr-FR"/>
-              </w:rPr>
-            </w:pPr>
+            <w:tcW w:w="2034" w:type="dxa"/>
+            <w:vAlign w:val="center"/>
+          </w:tcPr>
+          <w:p>
+            <w:pPr>
+              <w:jc w:val="center"/>
+              <w:rPr>
+                <w:lang w:val="fr-FR"/>
+              </w:rPr>
+            </w:pPr>
+            <w:r>
+              <w:rPr>
+                <w:lang w:val="fr-FR"/>
+              </w:rPr>
+              <w:t>login.jsp</w:t>
+            </w:r>
           </w:p>
         </w:tc>
         <w:tc>
           <w:tcPr>
             <w:tcW w:w="2942" w:type="dxa"/>
-            <w:vAlign w:val="center"/>
-          </w:tcPr>
-          <w:p>
-            <w:pPr>
-              <w:jc w:val="center"/>
-              <w:rPr>
-                <w:lang w:val="fr-FR"/>
-              </w:rPr>
-            </w:pPr>
+            <w:shd w:val="clear" w:color="auto" w:fill="00B050"/>
+            <w:vAlign w:val="center"/>
+          </w:tcPr>
+          <w:p>
+            <w:pPr>
+              <w:jc w:val="center"/>
+              <w:rPr>
+                <w:lang w:val="fr-FR"/>
+              </w:rPr>
+            </w:pPr>
+            <w:r>
+              <w:rPr>
+                <w:lang w:val="fr-FR"/>
+              </w:rPr>
+              <w:t>login</w:t>
+            </w:r>
           </w:p>
         </w:tc>
         <w:tc>
@@ -5022,6 +5544,24 @@
                 <w:lang w:val="fr-FR"/>
               </w:rPr>
             </w:pPr>
+            <w:r>
+              <w:rPr>
+                <w:lang w:val="fr-FR"/>
+              </w:rPr>
+              <w:t>Se</w:t>
+            </w:r>
+            <w:r>
+              <w:rPr>
+                <w:lang w:val="fr-FR"/>
+              </w:rPr>
+              <w:t xml:space="preserve"> </w:t>
+            </w:r>
+            <w:r>
+              <w:rPr>
+                <w:lang w:val="fr-FR"/>
+              </w:rPr>
+              <w:t>connecter à son compte utilisateur</w:t>
+            </w:r>
           </w:p>
         </w:tc>
         <w:tc>
@@ -5036,18 +5576,40 @@
                 <w:lang w:val="fr-FR"/>
               </w:rPr>
             </w:pPr>
-          </w:p>
-        </w:tc>
-        <w:tc>
-          <w:tcPr>
-            <w:tcW w:w="2776" w:type="dxa"/>
-          </w:tcPr>
-          <w:p>
-            <w:pPr>
-              <w:rPr>
-                <w:lang w:val="fr-FR"/>
-              </w:rPr>
-            </w:pPr>
+            <w:proofErr w:type="spellStart"/>
+            <w:r>
+              <w:rPr>
+                <w:lang w:val="fr-FR"/>
+              </w:rPr>
+              <w:t>LoginAction</w:t>
+            </w:r>
+            <w:proofErr w:type="spellEnd"/>
+            <w:r>
+              <w:rPr>
+                <w:lang w:val="fr-FR"/>
+              </w:rPr>
+              <w:t xml:space="preserve"> / login</w:t>
+            </w:r>
+          </w:p>
+        </w:tc>
+        <w:tc>
+          <w:tcPr>
+            <w:tcW w:w="3012" w:type="dxa"/>
+            <w:vAlign w:val="center"/>
+          </w:tcPr>
+          <w:p>
+            <w:pPr>
+              <w:jc w:val="center"/>
+              <w:rPr>
+                <w:lang w:val="fr-FR"/>
+              </w:rPr>
+            </w:pPr>
+            <w:r>
+              <w:rPr>
+                <w:lang w:val="fr-FR"/>
+              </w:rPr>
+              <w:t>/</w:t>
+            </w:r>
           </w:p>
         </w:tc>
         <w:tc>
@@ -5060,36 +5622,133 @@
                 <w:lang w:val="fr-FR"/>
               </w:rPr>
             </w:pPr>
-          </w:p>
-        </w:tc>
-        <w:tc>
-          <w:tcPr>
-            <w:tcW w:w="1762" w:type="dxa"/>
-            <w:vAlign w:val="center"/>
-          </w:tcPr>
-          <w:p>
-            <w:pPr>
-              <w:jc w:val="center"/>
-              <w:rPr>
-                <w:lang w:val="fr-FR"/>
-              </w:rPr>
-            </w:pPr>
+            <w:r>
+              <w:rPr>
+                <w:b/>
+                <w:lang w:val="fr-FR"/>
+              </w:rPr>
+              <w:t>Session</w:t>
+            </w:r>
+            <w:r>
+              <w:rPr>
+                <w:lang w:val="fr-FR"/>
+              </w:rPr>
+              <w:t xml:space="preserve"> : </w:t>
+            </w:r>
+            <w:r>
+              <w:rPr>
+                <w:lang w:val="fr-FR"/>
+              </w:rPr>
+              <w:t xml:space="preserve">Utilisateur </w:t>
+            </w:r>
+            <w:proofErr w:type="spellStart"/>
+            <w:r>
+              <w:rPr>
+                <w:lang w:val="fr-FR"/>
+              </w:rPr>
+              <w:t>utilisateur</w:t>
+            </w:r>
+            <w:proofErr w:type="spellEnd"/>
+          </w:p>
+        </w:tc>
+        <w:tc>
+          <w:tcPr>
+            <w:tcW w:w="2810" w:type="dxa"/>
+            <w:vAlign w:val="center"/>
+          </w:tcPr>
+          <w:p>
+            <w:pPr>
+              <w:jc w:val="center"/>
+              <w:rPr>
+                <w:lang w:val="fr-FR"/>
+              </w:rPr>
+            </w:pPr>
+            <w:r>
+              <w:rPr>
+                <w:lang w:val="fr-FR"/>
+              </w:rPr>
+              <w:t xml:space="preserve">SUCCESS : </w:t>
+            </w:r>
+            <w:proofErr w:type="spellStart"/>
+            <w:r>
+              <w:rPr>
+                <w:lang w:val="fr-FR"/>
+              </w:rPr>
+              <w:t>redirectAction</w:t>
+            </w:r>
+            <w:proofErr w:type="spellEnd"/>
+            <w:r>
+              <w:rPr>
+                <w:lang w:val="fr-FR"/>
+              </w:rPr>
+              <w:t xml:space="preserve"> / </w:t>
+            </w:r>
+            <w:r>
+              <w:rPr>
+                <w:lang w:val="fr-FR"/>
+              </w:rPr>
+              <w:t>index</w:t>
+            </w:r>
+          </w:p>
+          <w:p>
+            <w:pPr>
+              <w:jc w:val="center"/>
+              <w:rPr>
+                <w:lang w:val="fr-FR"/>
+              </w:rPr>
+            </w:pPr>
+            <w:r>
+              <w:rPr>
+                <w:lang w:val="fr-FR"/>
+              </w:rPr>
+              <w:t>INPUT</w:t>
+            </w:r>
+            <w:r>
+              <w:rPr>
+                <w:lang w:val="fr-FR"/>
+              </w:rPr>
+              <w:t xml:space="preserve"> (</w:t>
+            </w:r>
+            <w:r>
+              <w:rPr>
+                <w:lang w:val="fr-FR"/>
+              </w:rPr>
+              <w:t>si aucune correspondance dans la base de données</w:t>
+            </w:r>
+            <w:r>
+              <w:rPr>
+                <w:lang w:val="fr-FR"/>
+              </w:rPr>
+              <w:t>)</w:t>
+            </w:r>
+            <w:r>
+              <w:rPr>
+                <w:lang w:val="fr-FR"/>
+              </w:rPr>
+              <w:t> : login.jsp</w:t>
+            </w:r>
           </w:p>
         </w:tc>
       </w:tr>
       <w:tr>
         <w:tc>
           <w:tcPr>
-            <w:tcW w:w="1804" w:type="dxa"/>
-            <w:vAlign w:val="center"/>
-          </w:tcPr>
-          <w:p>
-            <w:pPr>
-              <w:jc w:val="center"/>
-              <w:rPr>
-                <w:lang w:val="fr-FR"/>
-              </w:rPr>
-            </w:pPr>
+            <w:tcW w:w="2034" w:type="dxa"/>
+            <w:vAlign w:val="center"/>
+          </w:tcPr>
+          <w:p>
+            <w:pPr>
+              <w:jc w:val="center"/>
+              <w:rPr>
+                <w:lang w:val="fr-FR"/>
+              </w:rPr>
+            </w:pPr>
+            <w:r>
+              <w:rPr>
+                <w:lang w:val="fr-FR"/>
+              </w:rPr>
+              <w:t>infoUtilisateur.jsp</w:t>
+            </w:r>
           </w:p>
         </w:tc>
         <w:tc>
@@ -5135,7 +5794,7 @@
         </w:tc>
         <w:tc>
           <w:tcPr>
-            <w:tcW w:w="2776" w:type="dxa"/>
+            <w:tcW w:w="3012" w:type="dxa"/>
           </w:tcPr>
           <w:p>
             <w:pPr>
@@ -5159,7 +5818,7 @@
         </w:tc>
         <w:tc>
           <w:tcPr>
-            <w:tcW w:w="1762" w:type="dxa"/>
+            <w:tcW w:w="2810" w:type="dxa"/>
             <w:vAlign w:val="center"/>
           </w:tcPr>
           <w:p>
@@ -5175,7 +5834,7 @@
       <w:tr>
         <w:tc>
           <w:tcPr>
-            <w:tcW w:w="1804" w:type="dxa"/>
+            <w:tcW w:w="2034" w:type="dxa"/>
             <w:vAlign w:val="center"/>
           </w:tcPr>
           <w:p>
@@ -5230,7 +5889,7 @@
         </w:tc>
         <w:tc>
           <w:tcPr>
-            <w:tcW w:w="2776" w:type="dxa"/>
+            <w:tcW w:w="3012" w:type="dxa"/>
           </w:tcPr>
           <w:p>
             <w:pPr>
@@ -5254,7 +5913,7 @@
         </w:tc>
         <w:tc>
           <w:tcPr>
-            <w:tcW w:w="1762" w:type="dxa"/>
+            <w:tcW w:w="2810" w:type="dxa"/>
             <w:vAlign w:val="center"/>
           </w:tcPr>
           <w:p>
@@ -5270,7 +5929,7 @@
       <w:tr>
         <w:tc>
           <w:tcPr>
-            <w:tcW w:w="1804" w:type="dxa"/>
+            <w:tcW w:w="2034" w:type="dxa"/>
             <w:vAlign w:val="center"/>
           </w:tcPr>
           <w:p>
@@ -5325,7 +5984,7 @@
         </w:tc>
         <w:tc>
           <w:tcPr>
-            <w:tcW w:w="2776" w:type="dxa"/>
+            <w:tcW w:w="3012" w:type="dxa"/>
           </w:tcPr>
           <w:p>
             <w:pPr>
@@ -5349,7 +6008,7 @@
         </w:tc>
         <w:tc>
           <w:tcPr>
-            <w:tcW w:w="1762" w:type="dxa"/>
+            <w:tcW w:w="2810" w:type="dxa"/>
             <w:vAlign w:val="center"/>
           </w:tcPr>
           <w:p>
@@ -5365,7 +6024,7 @@
       <w:tr>
         <w:tc>
           <w:tcPr>
-            <w:tcW w:w="1804" w:type="dxa"/>
+            <w:tcW w:w="2034" w:type="dxa"/>
             <w:vAlign w:val="center"/>
           </w:tcPr>
           <w:p>
@@ -5420,7 +6079,7 @@
         </w:tc>
         <w:tc>
           <w:tcPr>
-            <w:tcW w:w="2776" w:type="dxa"/>
+            <w:tcW w:w="3012" w:type="dxa"/>
           </w:tcPr>
           <w:p>
             <w:pPr>
@@ -5444,7 +6103,7 @@
         </w:tc>
         <w:tc>
           <w:tcPr>
-            <w:tcW w:w="1762" w:type="dxa"/>
+            <w:tcW w:w="2810" w:type="dxa"/>
             <w:vAlign w:val="center"/>
           </w:tcPr>
           <w:p>
@@ -5460,7 +6119,7 @@
       <w:tr>
         <w:tc>
           <w:tcPr>
-            <w:tcW w:w="1804" w:type="dxa"/>
+            <w:tcW w:w="2034" w:type="dxa"/>
             <w:vAlign w:val="center"/>
           </w:tcPr>
           <w:p>
@@ -5515,7 +6174,7 @@
         </w:tc>
         <w:tc>
           <w:tcPr>
-            <w:tcW w:w="2776" w:type="dxa"/>
+            <w:tcW w:w="3012" w:type="dxa"/>
           </w:tcPr>
           <w:p>
             <w:pPr>
@@ -5539,7 +6198,7 @@
         </w:tc>
         <w:tc>
           <w:tcPr>
-            <w:tcW w:w="1762" w:type="dxa"/>
+            <w:tcW w:w="2810" w:type="dxa"/>
             <w:vAlign w:val="center"/>
           </w:tcPr>
           <w:p>
@@ -5555,7 +6214,7 @@
       <w:tr>
         <w:tc>
           <w:tcPr>
-            <w:tcW w:w="1804" w:type="dxa"/>
+            <w:tcW w:w="2034" w:type="dxa"/>
             <w:vAlign w:val="center"/>
           </w:tcPr>
           <w:p>
@@ -5610,7 +6269,7 @@
         </w:tc>
         <w:tc>
           <w:tcPr>
-            <w:tcW w:w="2776" w:type="dxa"/>
+            <w:tcW w:w="3012" w:type="dxa"/>
           </w:tcPr>
           <w:p>
             <w:pPr>
@@ -5634,7 +6293,7 @@
         </w:tc>
         <w:tc>
           <w:tcPr>
-            <w:tcW w:w="1762" w:type="dxa"/>
+            <w:tcW w:w="2810" w:type="dxa"/>
             <w:vAlign w:val="center"/>
           </w:tcPr>
           <w:p>
@@ -5650,7 +6309,7 @@
       <w:tr>
         <w:tc>
           <w:tcPr>
-            <w:tcW w:w="1804" w:type="dxa"/>
+            <w:tcW w:w="2034" w:type="dxa"/>
             <w:vAlign w:val="center"/>
           </w:tcPr>
           <w:p>
@@ -5705,7 +6364,7 @@
         </w:tc>
         <w:tc>
           <w:tcPr>
-            <w:tcW w:w="2776" w:type="dxa"/>
+            <w:tcW w:w="3012" w:type="dxa"/>
           </w:tcPr>
           <w:p>
             <w:pPr>
@@ -5729,7 +6388,7 @@
         </w:tc>
         <w:tc>
           <w:tcPr>
-            <w:tcW w:w="1762" w:type="dxa"/>
+            <w:tcW w:w="2810" w:type="dxa"/>
             <w:vAlign w:val="center"/>
           </w:tcPr>
           <w:p>
@@ -5745,7 +6404,7 @@
       <w:tr>
         <w:tc>
           <w:tcPr>
-            <w:tcW w:w="1804" w:type="dxa"/>
+            <w:tcW w:w="2034" w:type="dxa"/>
             <w:vAlign w:val="center"/>
           </w:tcPr>
           <w:p>
@@ -5800,7 +6459,7 @@
         </w:tc>
         <w:tc>
           <w:tcPr>
-            <w:tcW w:w="2776" w:type="dxa"/>
+            <w:tcW w:w="3012" w:type="dxa"/>
           </w:tcPr>
           <w:p>
             <w:pPr>
@@ -5824,7 +6483,7 @@
         </w:tc>
         <w:tc>
           <w:tcPr>
-            <w:tcW w:w="1762" w:type="dxa"/>
+            <w:tcW w:w="2810" w:type="dxa"/>
             <w:vAlign w:val="center"/>
           </w:tcPr>
           <w:p>
@@ -5840,7 +6499,7 @@
       <w:tr>
         <w:tc>
           <w:tcPr>
-            <w:tcW w:w="1804" w:type="dxa"/>
+            <w:tcW w:w="2034" w:type="dxa"/>
             <w:vAlign w:val="center"/>
           </w:tcPr>
           <w:p>
@@ -5895,7 +6554,7 @@
         </w:tc>
         <w:tc>
           <w:tcPr>
-            <w:tcW w:w="2776" w:type="dxa"/>
+            <w:tcW w:w="3012" w:type="dxa"/>
           </w:tcPr>
           <w:p>
             <w:pPr>
@@ -5919,7 +6578,7 @@
         </w:tc>
         <w:tc>
           <w:tcPr>
-            <w:tcW w:w="1762" w:type="dxa"/>
+            <w:tcW w:w="2810" w:type="dxa"/>
             <w:vAlign w:val="center"/>
           </w:tcPr>
           <w:p>
@@ -5935,7 +6594,7 @@
       <w:tr>
         <w:tc>
           <w:tcPr>
-            <w:tcW w:w="1804" w:type="dxa"/>
+            <w:tcW w:w="2034" w:type="dxa"/>
             <w:vAlign w:val="center"/>
           </w:tcPr>
           <w:p>
@@ -5990,7 +6649,7 @@
         </w:tc>
         <w:tc>
           <w:tcPr>
-            <w:tcW w:w="2776" w:type="dxa"/>
+            <w:tcW w:w="3012" w:type="dxa"/>
           </w:tcPr>
           <w:p>
             <w:pPr>
@@ -6014,7 +6673,7 @@
         </w:tc>
         <w:tc>
           <w:tcPr>
-            <w:tcW w:w="1762" w:type="dxa"/>
+            <w:tcW w:w="2810" w:type="dxa"/>
             <w:vAlign w:val="center"/>
           </w:tcPr>
           <w:p>
@@ -6030,7 +6689,7 @@
       <w:tr>
         <w:tc>
           <w:tcPr>
-            <w:tcW w:w="1804" w:type="dxa"/>
+            <w:tcW w:w="2034" w:type="dxa"/>
             <w:vAlign w:val="center"/>
           </w:tcPr>
           <w:p>
@@ -6085,7 +6744,7 @@
         </w:tc>
         <w:tc>
           <w:tcPr>
-            <w:tcW w:w="2776" w:type="dxa"/>
+            <w:tcW w:w="3012" w:type="dxa"/>
           </w:tcPr>
           <w:p>
             <w:pPr>
@@ -6109,7 +6768,7 @@
         </w:tc>
         <w:tc>
           <w:tcPr>
-            <w:tcW w:w="1762" w:type="dxa"/>
+            <w:tcW w:w="2810" w:type="dxa"/>
             <w:vAlign w:val="center"/>
           </w:tcPr>
           <w:p>
@@ -6125,7 +6784,7 @@
       <w:tr>
         <w:tc>
           <w:tcPr>
-            <w:tcW w:w="1804" w:type="dxa"/>
+            <w:tcW w:w="2034" w:type="dxa"/>
             <w:vAlign w:val="center"/>
           </w:tcPr>
           <w:p>
@@ -6180,7 +6839,7 @@
         </w:tc>
         <w:tc>
           <w:tcPr>
-            <w:tcW w:w="2776" w:type="dxa"/>
+            <w:tcW w:w="3012" w:type="dxa"/>
           </w:tcPr>
           <w:p>
             <w:pPr>
@@ -6204,7 +6863,7 @@
         </w:tc>
         <w:tc>
           <w:tcPr>
-            <w:tcW w:w="1762" w:type="dxa"/>
+            <w:tcW w:w="2810" w:type="dxa"/>
             <w:vAlign w:val="center"/>
           </w:tcPr>
           <w:p>
@@ -6220,7 +6879,7 @@
       <w:tr>
         <w:tc>
           <w:tcPr>
-            <w:tcW w:w="1804" w:type="dxa"/>
+            <w:tcW w:w="2034" w:type="dxa"/>
             <w:vAlign w:val="center"/>
           </w:tcPr>
           <w:p>
@@ -6249,14 +6908,27 @@
         <w:tc>
           <w:tcPr>
             <w:tcW w:w="5283" w:type="dxa"/>
-            <w:vAlign w:val="center"/>
-          </w:tcPr>
-          <w:p>
-            <w:pPr>
-              <w:rPr>
-                <w:lang w:val="fr-FR"/>
-              </w:rPr>
-            </w:pPr>
+            <w:shd w:val="clear" w:color="auto" w:fill="00B0F0"/>
+            <w:vAlign w:val="center"/>
+          </w:tcPr>
+          <w:p>
+            <w:pPr>
+              <w:rPr>
+                <w:lang w:val="fr-FR"/>
+              </w:rPr>
+            </w:pPr>
+            <w:r>
+              <w:rPr>
+                <w:lang w:val="fr-FR"/>
+              </w:rPr>
+              <w:t xml:space="preserve">Accessible uniquement après </w:t>
+            </w:r>
+            <w:r>
+              <w:rPr>
+                <w:lang w:val="fr-FR"/>
+              </w:rPr>
+              <w:t>connexion</w:t>
+            </w:r>
           </w:p>
         </w:tc>
         <w:tc>
@@ -6275,7 +6947,7 @@
         </w:tc>
         <w:tc>
           <w:tcPr>
-            <w:tcW w:w="2776" w:type="dxa"/>
+            <w:tcW w:w="3012" w:type="dxa"/>
           </w:tcPr>
           <w:p>
             <w:pPr>
@@ -6299,7 +6971,7 @@
         </w:tc>
         <w:tc>
           <w:tcPr>
-            <w:tcW w:w="1762" w:type="dxa"/>
+            <w:tcW w:w="2810" w:type="dxa"/>
             <w:vAlign w:val="center"/>
           </w:tcPr>
           <w:p>

</xml_diff>